<commit_message>
Minor update to MBPrint manual
</commit_message>
<xml_diff>
--- a/MBPrint.docx
+++ b/MBPrint.docx
@@ -1,6 +1,6 @@
 
 <file path=word/document.xml><?xml version="1.0" encoding="utf-8"?>
-<w:document xmlns:wpc="http://schemas.microsoft.com/office/word/2010/wordprocessingCanvas" xmlns:mc="http://schemas.openxmlformats.org/markup-compatibility/2006" xmlns:o="urn:schemas-microsoft-com:office:office" xmlns:r="http://schemas.openxmlformats.org/officeDocument/2006/relationships" xmlns:m="http://schemas.openxmlformats.org/officeDocument/2006/math" xmlns:v="urn:schemas-microsoft-com:vml" xmlns:wp14="http://schemas.microsoft.com/office/word/2010/wordprocessingDrawing" xmlns:wp="http://schemas.openxmlformats.org/drawingml/2006/wordprocessingDrawing" xmlns:w10="urn:schemas-microsoft-com:office:word" xmlns:w="http://schemas.openxmlformats.org/wordprocessingml/2006/main" xmlns:w14="http://schemas.microsoft.com/office/word/2010/wordml" xmlns:w15="http://schemas.microsoft.com/office/word/2012/wordml" xmlns:wpg="http://schemas.microsoft.com/office/word/2010/wordprocessingGroup" xmlns:wpi="http://schemas.microsoft.com/office/word/2010/wordprocessingInk" xmlns:wne="http://schemas.microsoft.com/office/word/2006/wordml" xmlns:wps="http://schemas.microsoft.com/office/word/2010/wordprocessingShape" mc:Ignorable="w14 w15 wp14">
+<w:document xmlns:wpc="http://schemas.microsoft.com/office/word/2010/wordprocessingCanvas" xmlns:mc="http://schemas.openxmlformats.org/markup-compatibility/2006" xmlns:o="urn:schemas-microsoft-com:office:office" xmlns:r="http://schemas.openxmlformats.org/officeDocument/2006/relationships" xmlns:m="http://schemas.openxmlformats.org/officeDocument/2006/math" xmlns:v="urn:schemas-microsoft-com:vml" xmlns:wp14="http://schemas.microsoft.com/office/word/2010/wordprocessingDrawing" xmlns:wp="http://schemas.openxmlformats.org/drawingml/2006/wordprocessingDrawing" xmlns:w10="urn:schemas-microsoft-com:office:word" xmlns:w="http://schemas.openxmlformats.org/wordprocessingml/2006/main" xmlns:w14="http://schemas.microsoft.com/office/word/2010/wordml" xmlns:wpg="http://schemas.microsoft.com/office/word/2010/wordprocessingGroup" xmlns:wpi="http://schemas.microsoft.com/office/word/2010/wordprocessingInk" xmlns:wne="http://schemas.microsoft.com/office/word/2006/wordml" xmlns:wps="http://schemas.microsoft.com/office/word/2010/wordprocessingShape" mc:Ignorable="w14 wp14">
   <w:body>
     <w:p>
       <w:pPr>
@@ -55,7 +55,12 @@
         <w:t>prepared</w:t>
       </w:r>
       <w:r>
-        <w:t xml:space="preserve"> PDF files that </w:t>
+        <w:t xml:space="preserve"> P</w:t>
+      </w:r>
+      <w:bookmarkStart w:id="1" w:name="_GoBack"/>
+      <w:bookmarkEnd w:id="1"/>
+      <w:r>
+        <w:t xml:space="preserve">DF files that </w:t>
       </w:r>
       <w:proofErr w:type="spellStart"/>
       <w:r>
@@ -86,7 +91,7 @@
       <w:r>
         <w:t xml:space="preserve"> and 7z files can be found at </w:t>
       </w:r>
-      <w:hyperlink r:id="rId5" w:history="1">
+      <w:hyperlink r:id="rId6" w:history="1">
         <w:r>
           <w:rPr>
             <w:rStyle w:val="Hyperlink"/>
@@ -109,10 +114,10 @@
       <w:pPr>
         <w:pStyle w:val="Heading1"/>
       </w:pPr>
-      <w:bookmarkStart w:id="1" w:name="_Using_the_PDF"/>
-      <w:bookmarkStart w:id="2" w:name="_Placing_a_MBPrint"/>
-      <w:bookmarkEnd w:id="1"/>
+      <w:bookmarkStart w:id="2" w:name="_Using_the_PDF"/>
+      <w:bookmarkStart w:id="3" w:name="_Placing_a_MBPrint"/>
       <w:bookmarkEnd w:id="2"/>
+      <w:bookmarkEnd w:id="3"/>
       <w:r>
         <w:t xml:space="preserve">Placing a </w:t>
       </w:r>
@@ -152,8 +157,8 @@
       <w:pPr>
         <w:pStyle w:val="Heading2"/>
       </w:pPr>
-      <w:bookmarkStart w:id="3" w:name="_Write_an_Email"/>
-      <w:bookmarkEnd w:id="3"/>
+      <w:bookmarkStart w:id="4" w:name="_Write_an_Email"/>
+      <w:bookmarkEnd w:id="4"/>
       <w:r>
         <w:t>Wr</w:t>
       </w:r>
@@ -260,7 +265,7 @@
       <w:r>
         <w:t xml:space="preserve"> field, type </w:t>
       </w:r>
-      <w:hyperlink r:id="rId6" w:history="1">
+      <w:hyperlink r:id="rId7" w:history="1">
         <w:r>
           <w:rPr>
             <w:rStyle w:val="Hyperlink"/>
@@ -420,6 +425,9 @@
       </w:pPr>
       <w:r>
         <w:t>Shipping address</w:t>
+      </w:r>
+      <w:r>
+        <w:t xml:space="preserve"> (including phone number!)</w:t>
       </w:r>
     </w:p>
     <w:p>
@@ -612,7 +620,7 @@
                     <pic:cNvPicPr/>
                   </pic:nvPicPr>
                   <pic:blipFill>
-                    <a:blip r:embed="rId7"/>
+                    <a:blip r:embed="rId8"/>
                     <a:stretch>
                       <a:fillRect/>
                     </a:stretch>
@@ -642,8 +650,8 @@
           <w:sz w:val="28"/>
         </w:rPr>
       </w:pPr>
-      <w:bookmarkStart w:id="4" w:name="_Send_a_Facebook"/>
-      <w:bookmarkEnd w:id="4"/>
+      <w:bookmarkStart w:id="5" w:name="_Send_a_Facebook"/>
+      <w:bookmarkEnd w:id="5"/>
       <w:r>
         <w:br w:type="page"/>
       </w:r>
@@ -671,7 +679,7 @@
       <w:r>
         <w:t xml:space="preserve">Go to </w:t>
       </w:r>
-      <w:hyperlink r:id="rId8" w:history="1">
+      <w:hyperlink r:id="rId9" w:history="1">
         <w:r>
           <w:rPr>
             <w:rStyle w:val="Hyperlink"/>
@@ -721,7 +729,7 @@
       <w:r>
         <w:t xml:space="preserve"> Facebook page: </w:t>
       </w:r>
-      <w:hyperlink r:id="rId9" w:history="1">
+      <w:hyperlink r:id="rId10" w:history="1">
         <w:r>
           <w:rPr>
             <w:rStyle w:val="Hyperlink"/>
@@ -840,7 +848,7 @@
               </wp:anchor>
             </w:drawing>
           </mc:Choice>
-          <mc:Fallback>
+          <mc:Fallback xmlns:w15="http://schemas.microsoft.com/office/word/2012/wordml">
             <w:pict>
               <v:rect w14:anchorId="79DC54E4" id="Rectangle 3" o:spid="_x0000_s1026" style="position:absolute;margin-left:435.9pt;margin-top:72.45pt;width:55.5pt;height:24.4pt;z-index:251657216;visibility:visible;mso-wrap-style:square;mso-wrap-distance-left:9pt;mso-wrap-distance-top:0;mso-wrap-distance-right:9pt;mso-wrap-distance-bottom:0;mso-position-horizontal:absolute;mso-position-horizontal-relative:text;mso-position-vertical:absolute;mso-position-vertical-relative:text;v-text-anchor:middle" o:gfxdata="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" filled="f" strokecolor="red" strokeweight="2pt">
                 <v:shadow on="t" color="black" opacity="22937f" origin=",.5" offset="0,.63889mm"/>
@@ -869,7 +877,7 @@
                     <pic:cNvPicPr/>
                   </pic:nvPicPr>
                   <pic:blipFill>
-                    <a:blip r:embed="rId10"/>
+                    <a:blip r:embed="rId11"/>
                     <a:stretch>
                       <a:fillRect/>
                     </a:stretch>
@@ -1025,6 +1033,9 @@
       <w:r>
         <w:t>Shipping address</w:t>
       </w:r>
+      <w:r>
+        <w:t xml:space="preserve"> (including phone number!)</w:t>
+      </w:r>
     </w:p>
     <w:p>
       <w:pPr>
@@ -1128,13 +1139,7 @@
         <w:rPr>
           <w:b/>
         </w:rPr>
-        <w:t>s</w:t>
-      </w:r>
-      <w:r>
-        <w:rPr>
-          <w:b/>
-        </w:rPr>
-        <w:t xml:space="preserve"> to the message</w:t>
+        <w:t>s to the message</w:t>
       </w:r>
       <w:r>
         <w:rPr>
@@ -1436,6 +1441,20 @@
           <w:color w:val="auto"/>
         </w:rPr>
       </w:pPr>
+      <w:r>
+        <w:rPr>
+          <w:rFonts w:eastAsia="Times New Roman"/>
+          <w:color w:val="auto"/>
+        </w:rPr>
+        <w:t xml:space="preserve">Phone: +1 </w:t>
+      </w:r>
+      <w:r>
+        <w:rPr>
+          <w:rFonts w:eastAsia="Times New Roman"/>
+          <w:color w:val="auto"/>
+        </w:rPr>
+        <w:t>217-351-3794</w:t>
+      </w:r>
     </w:p>
     <w:p>
       <w:pPr>
@@ -1445,11 +1464,20 @@
           <w:color w:val="auto"/>
         </w:rPr>
       </w:pPr>
-      <w:r>
+    </w:p>
+    <w:p>
+      <w:pPr>
+        <w:spacing w:after="0" w:line="240" w:lineRule="auto"/>
         <w:rPr>
           <w:rFonts w:eastAsia="Times New Roman"/>
           <w:color w:val="auto"/>
         </w:rPr>
+      </w:pPr>
+      <w:r>
+        <w:rPr>
+          <w:rFonts w:eastAsia="Times New Roman"/>
+          <w:color w:val="auto"/>
+        </w:rPr>
         <w:t>Best,</w:t>
       </w:r>
     </w:p>
@@ -1473,8 +1501,8 @@
       <w:pPr>
         <w:pStyle w:val="Heading1"/>
       </w:pPr>
-      <w:bookmarkStart w:id="5" w:name="_1fob9te" w:colFirst="0" w:colLast="0"/>
-      <w:bookmarkEnd w:id="5"/>
+      <w:bookmarkStart w:id="6" w:name="_1fob9te" w:colFirst="0" w:colLast="0"/>
+      <w:bookmarkEnd w:id="6"/>
       <w:r>
         <w:t xml:space="preserve">Customizing the </w:t>
       </w:r>
@@ -1512,7 +1540,7 @@
       <w:r>
         <w:t xml:space="preserve"> 7z archive, you will need to have a program installed on your computer that allows you to extract 7z files. If your computer does not have a program to extract 7z files, follow the steps provided in this link to install an open source freeware depending on your operating system (Windows, Mac, or Linux): </w:t>
       </w:r>
-      <w:hyperlink r:id="rId11" w:history="1">
+      <w:hyperlink r:id="rId12" w:history="1">
         <w:r>
           <w:rPr>
             <w:rStyle w:val="Hyperlink"/>
@@ -1556,7 +1584,7 @@
       <w:r>
         <w:t xml:space="preserve">, go to </w:t>
       </w:r>
-      <w:hyperlink r:id="rId12" w:history="1">
+      <w:hyperlink r:id="rId13" w:history="1">
         <w:r>
           <w:rPr>
             <w:rStyle w:val="Hyperlink"/>
@@ -1592,8 +1620,8 @@
           <w:u w:val="none"/>
         </w:rPr>
       </w:pPr>
-      <w:bookmarkStart w:id="6" w:name="_Modify_the_MBPrint"/>
-      <w:bookmarkEnd w:id="6"/>
+      <w:bookmarkStart w:id="7" w:name="_Modify_the_MBPrint"/>
+      <w:bookmarkEnd w:id="7"/>
       <w:r>
         <w:rPr>
           <w:rStyle w:val="Hyperlink"/>
@@ -2063,8 +2091,8 @@
       <w:pPr>
         <w:pStyle w:val="Heading2"/>
       </w:pPr>
-      <w:bookmarkStart w:id="7" w:name="_Generate_a_PDF"/>
-      <w:bookmarkEnd w:id="7"/>
+      <w:bookmarkStart w:id="8" w:name="_Generate_a_PDF"/>
+      <w:bookmarkEnd w:id="8"/>
       <w:r>
         <w:lastRenderedPageBreak/>
         <w:t>Generate a PDF</w:t>
@@ -2270,7 +2298,7 @@
                     <pic:cNvPicPr/>
                   </pic:nvPicPr>
                   <pic:blipFill>
-                    <a:blip r:embed="rId13"/>
+                    <a:blip r:embed="rId14"/>
                     <a:stretch>
                       <a:fillRect/>
                     </a:stretch>
@@ -2430,8 +2458,6 @@
       <w:r>
         <w:t>.</w:t>
       </w:r>
-      <w:bookmarkStart w:id="8" w:name="_GoBack"/>
-      <w:bookmarkEnd w:id="8"/>
     </w:p>
     <w:p>
       <w:pPr>
@@ -2525,8 +2551,8 @@
 </file>
 
 <file path=word/numbering.xml><?xml version="1.0" encoding="utf-8"?>
-<w:numbering xmlns:wpc="http://schemas.microsoft.com/office/word/2010/wordprocessingCanvas" xmlns:mc="http://schemas.openxmlformats.org/markup-compatibility/2006" xmlns:o="urn:schemas-microsoft-com:office:office" xmlns:r="http://schemas.openxmlformats.org/officeDocument/2006/relationships" xmlns:m="http://schemas.openxmlformats.org/officeDocument/2006/math" xmlns:v="urn:schemas-microsoft-com:vml" xmlns:wp14="http://schemas.microsoft.com/office/word/2010/wordprocessingDrawing" xmlns:wp="http://schemas.openxmlformats.org/drawingml/2006/wordprocessingDrawing" xmlns:w10="urn:schemas-microsoft-com:office:word" xmlns:w="http://schemas.openxmlformats.org/wordprocessingml/2006/main" xmlns:w14="http://schemas.microsoft.com/office/word/2010/wordml" xmlns:w15="http://schemas.microsoft.com/office/word/2012/wordml" xmlns:wpg="http://schemas.microsoft.com/office/word/2010/wordprocessingGroup" xmlns:wpi="http://schemas.microsoft.com/office/word/2010/wordprocessingInk" xmlns:wne="http://schemas.microsoft.com/office/word/2006/wordml" xmlns:wps="http://schemas.microsoft.com/office/word/2010/wordprocessingShape" mc:Ignorable="w14 w15 wp14">
-  <w:abstractNum w:abstractNumId="0" w15:restartNumberingAfterBreak="0">
+<w:numbering xmlns:wpc="http://schemas.microsoft.com/office/word/2010/wordprocessingCanvas" xmlns:mc="http://schemas.openxmlformats.org/markup-compatibility/2006" xmlns:o="urn:schemas-microsoft-com:office:office" xmlns:r="http://schemas.openxmlformats.org/officeDocument/2006/relationships" xmlns:m="http://schemas.openxmlformats.org/officeDocument/2006/math" xmlns:v="urn:schemas-microsoft-com:vml" xmlns:wp14="http://schemas.microsoft.com/office/word/2010/wordprocessingDrawing" xmlns:wp="http://schemas.openxmlformats.org/drawingml/2006/wordprocessingDrawing" xmlns:w10="urn:schemas-microsoft-com:office:word" xmlns:w="http://schemas.openxmlformats.org/wordprocessingml/2006/main" xmlns:w14="http://schemas.microsoft.com/office/word/2010/wordml" xmlns:wpg="http://schemas.microsoft.com/office/word/2010/wordprocessingGroup" xmlns:wpi="http://schemas.microsoft.com/office/word/2010/wordprocessingInk" xmlns:wne="http://schemas.microsoft.com/office/word/2006/wordml" xmlns:wps="http://schemas.microsoft.com/office/word/2010/wordprocessingShape" mc:Ignorable="w14 wp14">
+  <w:abstractNum w:abstractNumId="0">
     <w:nsid w:val="0ADF2F85"/>
     <w:multiLevelType w:val="multilevel"/>
     <w:tmpl w:val="92D0CE58"/>
@@ -2636,7 +2662,7 @@
       </w:rPr>
     </w:lvl>
   </w:abstractNum>
-  <w:abstractNum w:abstractNumId="1" w15:restartNumberingAfterBreak="0">
+  <w:abstractNum w:abstractNumId="1">
     <w:nsid w:val="0F6704D3"/>
     <w:multiLevelType w:val="hybridMultilevel"/>
     <w:tmpl w:val="3B7419C6"/>
@@ -2731,7 +2757,7 @@
       </w:pPr>
     </w:lvl>
   </w:abstractNum>
-  <w:abstractNum w:abstractNumId="2" w15:restartNumberingAfterBreak="0">
+  <w:abstractNum w:abstractNumId="2">
     <w:nsid w:val="16BB2F14"/>
     <w:multiLevelType w:val="hybridMultilevel"/>
     <w:tmpl w:val="F96ADE5E"/>
@@ -2825,7 +2851,7 @@
       </w:pPr>
     </w:lvl>
   </w:abstractNum>
-  <w:abstractNum w:abstractNumId="3" w15:restartNumberingAfterBreak="0">
+  <w:abstractNum w:abstractNumId="3">
     <w:nsid w:val="1EB25090"/>
     <w:multiLevelType w:val="hybridMultilevel"/>
     <w:tmpl w:val="7632FC68"/>
@@ -2914,7 +2940,7 @@
       </w:pPr>
     </w:lvl>
   </w:abstractNum>
-  <w:abstractNum w:abstractNumId="4" w15:restartNumberingAfterBreak="0">
+  <w:abstractNum w:abstractNumId="4">
     <w:nsid w:val="337005DB"/>
     <w:multiLevelType w:val="hybridMultilevel"/>
     <w:tmpl w:val="199E4824"/>
@@ -3003,7 +3029,7 @@
       </w:pPr>
     </w:lvl>
   </w:abstractNum>
-  <w:abstractNum w:abstractNumId="5" w15:restartNumberingAfterBreak="0">
+  <w:abstractNum w:abstractNumId="5">
     <w:nsid w:val="45365940"/>
     <w:multiLevelType w:val="hybridMultilevel"/>
     <w:tmpl w:val="81923AC4"/>
@@ -3116,7 +3142,7 @@
       </w:rPr>
     </w:lvl>
   </w:abstractNum>
-  <w:abstractNum w:abstractNumId="6" w15:restartNumberingAfterBreak="0">
+  <w:abstractNum w:abstractNumId="6">
     <w:nsid w:val="505D3C31"/>
     <w:multiLevelType w:val="hybridMultilevel"/>
     <w:tmpl w:val="9BE29672"/>
@@ -3209,7 +3235,7 @@
       </w:pPr>
     </w:lvl>
   </w:abstractNum>
-  <w:abstractNum w:abstractNumId="7" w15:restartNumberingAfterBreak="0">
+  <w:abstractNum w:abstractNumId="7">
     <w:nsid w:val="6245328F"/>
     <w:multiLevelType w:val="hybridMultilevel"/>
     <w:tmpl w:val="172EB0A8"/>
@@ -3301,7 +3327,7 @@
       </w:pPr>
     </w:lvl>
   </w:abstractNum>
-  <w:abstractNum w:abstractNumId="8" w15:restartNumberingAfterBreak="0">
+  <w:abstractNum w:abstractNumId="8">
     <w:nsid w:val="71A81138"/>
     <w:multiLevelType w:val="hybridMultilevel"/>
     <w:tmpl w:val="0D8AB81E"/>
@@ -3414,7 +3440,7 @@
       </w:rPr>
     </w:lvl>
   </w:abstractNum>
-  <w:abstractNum w:abstractNumId="9" w15:restartNumberingAfterBreak="0">
+  <w:abstractNum w:abstractNumId="9">
     <w:nsid w:val="791140BB"/>
     <w:multiLevelType w:val="hybridMultilevel"/>
     <w:tmpl w:val="FBA81972"/>
@@ -3543,7 +3569,7 @@
 </file>
 
 <file path=word/styles.xml><?xml version="1.0" encoding="utf-8"?>
-<w:styles xmlns:mc="http://schemas.openxmlformats.org/markup-compatibility/2006" xmlns:r="http://schemas.openxmlformats.org/officeDocument/2006/relationships" xmlns:w="http://schemas.openxmlformats.org/wordprocessingml/2006/main" xmlns:w14="http://schemas.microsoft.com/office/word/2010/wordml" xmlns:w15="http://schemas.microsoft.com/office/word/2012/wordml" mc:Ignorable="w14 w15">
+<w:styles xmlns:mc="http://schemas.openxmlformats.org/markup-compatibility/2006" xmlns:r="http://schemas.openxmlformats.org/officeDocument/2006/relationships" xmlns:w="http://schemas.openxmlformats.org/wordprocessingml/2006/main" xmlns:w14="http://schemas.microsoft.com/office/word/2010/wordml" mc:Ignorable="w14">
   <w:docDefaults>
     <w:rPrDefault>
       <w:rPr>
@@ -3559,378 +3585,599 @@
       </w:pPr>
     </w:pPrDefault>
   </w:docDefaults>
-  <w:latentStyles w:defLockedState="0" w:defUIPriority="99" w:defSemiHidden="0" w:defUnhideWhenUsed="0" w:defQFormat="0" w:count="371">
-    <w:lsdException w:name="Normal" w:uiPriority="0" w:qFormat="1"/>
-    <w:lsdException w:name="heading 1" w:uiPriority="0" w:qFormat="1"/>
-    <w:lsdException w:name="heading 2" w:semiHidden="1" w:uiPriority="0" w:unhideWhenUsed="1" w:qFormat="1"/>
-    <w:lsdException w:name="heading 3" w:semiHidden="1" w:uiPriority="0" w:unhideWhenUsed="1" w:qFormat="1"/>
-    <w:lsdException w:name="heading 4" w:semiHidden="1" w:uiPriority="0" w:unhideWhenUsed="1" w:qFormat="1"/>
-    <w:lsdException w:name="heading 5" w:semiHidden="1" w:uiPriority="0" w:unhideWhenUsed="1" w:qFormat="1"/>
-    <w:lsdException w:name="heading 6" w:semiHidden="1" w:uiPriority="0" w:unhideWhenUsed="1" w:qFormat="1"/>
-    <w:lsdException w:name="heading 7" w:semiHidden="1" w:uiPriority="9" w:unhideWhenUsed="1" w:qFormat="1"/>
-    <w:lsdException w:name="heading 8" w:semiHidden="1" w:uiPriority="9" w:unhideWhenUsed="1" w:qFormat="1"/>
-    <w:lsdException w:name="heading 9" w:semiHidden="1" w:uiPriority="9" w:unhideWhenUsed="1" w:qFormat="1"/>
-    <w:lsdException w:name="index 1" w:semiHidden="1" w:unhideWhenUsed="1"/>
-    <w:lsdException w:name="index 2" w:semiHidden="1" w:unhideWhenUsed="1"/>
-    <w:lsdException w:name="index 3" w:semiHidden="1" w:unhideWhenUsed="1"/>
-    <w:lsdException w:name="index 4" w:semiHidden="1" w:unhideWhenUsed="1"/>
-    <w:lsdException w:name="index 5" w:semiHidden="1" w:unhideWhenUsed="1"/>
-    <w:lsdException w:name="index 6" w:semiHidden="1" w:unhideWhenUsed="1"/>
-    <w:lsdException w:name="index 7" w:semiHidden="1" w:unhideWhenUsed="1"/>
-    <w:lsdException w:name="index 8" w:semiHidden="1" w:unhideWhenUsed="1"/>
-    <w:lsdException w:name="index 9" w:semiHidden="1" w:unhideWhenUsed="1"/>
-    <w:lsdException w:name="toc 1" w:semiHidden="1" w:uiPriority="39" w:unhideWhenUsed="1"/>
-    <w:lsdException w:name="toc 2" w:semiHidden="1" w:uiPriority="39" w:unhideWhenUsed="1"/>
-    <w:lsdException w:name="toc 3" w:semiHidden="1" w:uiPriority="39" w:unhideWhenUsed="1"/>
-    <w:lsdException w:name="toc 4" w:semiHidden="1" w:uiPriority="39" w:unhideWhenUsed="1"/>
-    <w:lsdException w:name="toc 5" w:semiHidden="1" w:uiPriority="39" w:unhideWhenUsed="1"/>
-    <w:lsdException w:name="toc 6" w:semiHidden="1" w:uiPriority="39" w:unhideWhenUsed="1"/>
-    <w:lsdException w:name="toc 7" w:semiHidden="1" w:uiPriority="39" w:unhideWhenUsed="1"/>
-    <w:lsdException w:name="toc 8" w:semiHidden="1" w:uiPriority="39" w:unhideWhenUsed="1"/>
-    <w:lsdException w:name="toc 9" w:semiHidden="1" w:uiPriority="39" w:unhideWhenUsed="1"/>
-    <w:lsdException w:name="Normal Indent" w:semiHidden="1" w:unhideWhenUsed="1"/>
-    <w:lsdException w:name="footnote text" w:semiHidden="1" w:unhideWhenUsed="1"/>
-    <w:lsdException w:name="annotation text" w:semiHidden="1" w:unhideWhenUsed="1"/>
-    <w:lsdException w:name="header" w:semiHidden="1" w:unhideWhenUsed="1"/>
-    <w:lsdException w:name="footer" w:semiHidden="1" w:unhideWhenUsed="1"/>
-    <w:lsdException w:name="index heading" w:semiHidden="1" w:unhideWhenUsed="1"/>
-    <w:lsdException w:name="caption" w:semiHidden="1" w:uiPriority="35" w:unhideWhenUsed="1" w:qFormat="1"/>
-    <w:lsdException w:name="table of figures" w:semiHidden="1" w:unhideWhenUsed="1"/>
-    <w:lsdException w:name="envelope address" w:semiHidden="1" w:unhideWhenUsed="1"/>
-    <w:lsdException w:name="envelope return" w:semiHidden="1" w:unhideWhenUsed="1"/>
-    <w:lsdException w:name="footnote reference" w:semiHidden="1" w:unhideWhenUsed="1"/>
-    <w:lsdException w:name="annotation reference" w:semiHidden="1" w:unhideWhenUsed="1"/>
-    <w:lsdException w:name="line number" w:semiHidden="1" w:unhideWhenUsed="1"/>
-    <w:lsdException w:name="page number" w:semiHidden="1" w:unhideWhenUsed="1"/>
-    <w:lsdException w:name="endnote reference" w:semiHidden="1" w:unhideWhenUsed="1"/>
-    <w:lsdException w:name="endnote text" w:semiHidden="1" w:unhideWhenUsed="1"/>
-    <w:lsdException w:name="table of authorities" w:semiHidden="1" w:unhideWhenUsed="1"/>
-    <w:lsdException w:name="macro" w:semiHidden="1" w:unhideWhenUsed="1"/>
-    <w:lsdException w:name="toa heading" w:semiHidden="1" w:unhideWhenUsed="1"/>
-    <w:lsdException w:name="List" w:semiHidden="1" w:unhideWhenUsed="1"/>
-    <w:lsdException w:name="List Bullet" w:semiHidden="1" w:unhideWhenUsed="1"/>
-    <w:lsdException w:name="List Number" w:semiHidden="1" w:unhideWhenUsed="1"/>
-    <w:lsdException w:name="List 2" w:semiHidden="1" w:unhideWhenUsed="1"/>
-    <w:lsdException w:name="List 3" w:semiHidden="1" w:unhideWhenUsed="1"/>
-    <w:lsdException w:name="List 4" w:semiHidden="1" w:unhideWhenUsed="1"/>
-    <w:lsdException w:name="List 5" w:semiHidden="1" w:unhideWhenUsed="1"/>
-    <w:lsdException w:name="List Bullet 2" w:semiHidden="1" w:unhideWhenUsed="1"/>
-    <w:lsdException w:name="List Bullet 3" w:semiHidden="1" w:unhideWhenUsed="1"/>
-    <w:lsdException w:name="List Bullet 4" w:semiHidden="1" w:unhideWhenUsed="1"/>
-    <w:lsdException w:name="List Bullet 5" w:semiHidden="1" w:unhideWhenUsed="1"/>
-    <w:lsdException w:name="List Number 2" w:semiHidden="1" w:unhideWhenUsed="1"/>
-    <w:lsdException w:name="List Number 3" w:semiHidden="1" w:unhideWhenUsed="1"/>
-    <w:lsdException w:name="List Number 4" w:semiHidden="1" w:unhideWhenUsed="1"/>
-    <w:lsdException w:name="List Number 5" w:semiHidden="1" w:unhideWhenUsed="1"/>
-    <w:lsdException w:name="Title" w:uiPriority="0" w:qFormat="1"/>
-    <w:lsdException w:name="Closing" w:semiHidden="1" w:unhideWhenUsed="1"/>
-    <w:lsdException w:name="Signature" w:semiHidden="1" w:unhideWhenUsed="1"/>
-    <w:lsdException w:name="Default Paragraph Font" w:semiHidden="1" w:uiPriority="1" w:unhideWhenUsed="1"/>
-    <w:lsdException w:name="Body Text" w:semiHidden="1" w:unhideWhenUsed="1"/>
-    <w:lsdException w:name="Body Text Indent" w:semiHidden="1" w:unhideWhenUsed="1"/>
-    <w:lsdException w:name="List Continue" w:semiHidden="1" w:unhideWhenUsed="1"/>
-    <w:lsdException w:name="List Continue 2" w:semiHidden="1" w:unhideWhenUsed="1"/>
-    <w:lsdException w:name="List Continue 3" w:semiHidden="1" w:unhideWhenUsed="1"/>
-    <w:lsdException w:name="List Continue 4" w:semiHidden="1" w:unhideWhenUsed="1"/>
-    <w:lsdException w:name="List Continue 5" w:semiHidden="1" w:unhideWhenUsed="1"/>
-    <w:lsdException w:name="Message Header" w:semiHidden="1" w:unhideWhenUsed="1"/>
-    <w:lsdException w:name="Subtitle" w:uiPriority="0" w:qFormat="1"/>
-    <w:lsdException w:name="Salutation" w:semiHidden="1" w:unhideWhenUsed="1"/>
-    <w:lsdException w:name="Date" w:semiHidden="1" w:unhideWhenUsed="1"/>
-    <w:lsdException w:name="Body Text First Indent" w:semiHidden="1" w:unhideWhenUsed="1"/>
-    <w:lsdException w:name="Body Text First Indent 2" w:semiHidden="1" w:unhideWhenUsed="1"/>
-    <w:lsdException w:name="Note Heading" w:semiHidden="1" w:unhideWhenUsed="1"/>
-    <w:lsdException w:name="Body Text 2" w:semiHidden="1" w:unhideWhenUsed="1"/>
-    <w:lsdException w:name="Body Text 3" w:semiHidden="1" w:unhideWhenUsed="1"/>
-    <w:lsdException w:name="Body Text Indent 2" w:semiHidden="1" w:unhideWhenUsed="1"/>
-    <w:lsdException w:name="Body Text Indent 3" w:semiHidden="1" w:unhideWhenUsed="1"/>
-    <w:lsdException w:name="Block Text" w:semiHidden="1" w:unhideWhenUsed="1"/>
-    <w:lsdException w:name="Hyperlink" w:semiHidden="1" w:unhideWhenUsed="1"/>
-    <w:lsdException w:name="FollowedHyperlink" w:semiHidden="1" w:unhideWhenUsed="1"/>
-    <w:lsdException w:name="Strong" w:uiPriority="22" w:qFormat="1"/>
-    <w:lsdException w:name="Emphasis" w:uiPriority="20" w:qFormat="1"/>
-    <w:lsdException w:name="Document Map" w:semiHidden="1" w:unhideWhenUsed="1"/>
-    <w:lsdException w:name="Plain Text" w:semiHidden="1" w:unhideWhenUsed="1"/>
-    <w:lsdException w:name="E-mail Signature" w:semiHidden="1" w:unhideWhenUsed="1"/>
-    <w:lsdException w:name="HTML Top of Form" w:semiHidden="1" w:unhideWhenUsed="1"/>
-    <w:lsdException w:name="HTML Bottom of Form" w:semiHidden="1" w:unhideWhenUsed="1"/>
-    <w:lsdException w:name="Normal (Web)" w:semiHidden="1" w:unhideWhenUsed="1"/>
-    <w:lsdException w:name="HTML Acronym" w:semiHidden="1" w:unhideWhenUsed="1"/>
-    <w:lsdException w:name="HTML Address" w:semiHidden="1" w:unhideWhenUsed="1"/>
-    <w:lsdException w:name="HTML Cite" w:semiHidden="1" w:unhideWhenUsed="1"/>
-    <w:lsdException w:name="HTML Code" w:semiHidden="1" w:unhideWhenUsed="1"/>
-    <w:lsdException w:name="HTML Definition" w:semiHidden="1" w:unhideWhenUsed="1"/>
-    <w:lsdException w:name="HTML Keyboard" w:semiHidden="1" w:unhideWhenUsed="1"/>
-    <w:lsdException w:name="HTML Preformatted" w:semiHidden="1" w:unhideWhenUsed="1"/>
-    <w:lsdException w:name="HTML Sample" w:semiHidden="1" w:unhideWhenUsed="1"/>
-    <w:lsdException w:name="HTML Typewriter" w:semiHidden="1" w:unhideWhenUsed="1"/>
-    <w:lsdException w:name="HTML Variable" w:semiHidden="1" w:unhideWhenUsed="1"/>
-    <w:lsdException w:name="Normal Table" w:semiHidden="1" w:unhideWhenUsed="1"/>
-    <w:lsdException w:name="annotation subject" w:semiHidden="1" w:unhideWhenUsed="1"/>
-    <w:lsdException w:name="No List" w:semiHidden="1" w:unhideWhenUsed="1"/>
-    <w:lsdException w:name="Outline List 1" w:semiHidden="1" w:unhideWhenUsed="1"/>
-    <w:lsdException w:name="Outline List 2" w:semiHidden="1" w:unhideWhenUsed="1"/>
-    <w:lsdException w:name="Outline List 3" w:semiHidden="1" w:unhideWhenUsed="1"/>
-    <w:lsdException w:name="Table Simple 1" w:semiHidden="1" w:unhideWhenUsed="1"/>
-    <w:lsdException w:name="Table Simple 2" w:semiHidden="1" w:unhideWhenUsed="1"/>
-    <w:lsdException w:name="Table Simple 3" w:semiHidden="1" w:unhideWhenUsed="1"/>
-    <w:lsdException w:name="Table Classic 1" w:semiHidden="1" w:unhideWhenUsed="1"/>
-    <w:lsdException w:name="Table Classic 2" w:semiHidden="1" w:unhideWhenUsed="1"/>
-    <w:lsdException w:name="Table Classic 3" w:semiHidden="1" w:unhideWhenUsed="1"/>
-    <w:lsdException w:name="Table Classic 4" w:semiHidden="1" w:unhideWhenUsed="1"/>
-    <w:lsdException w:name="Table Colorful 1" w:semiHidden="1" w:unhideWhenUsed="1"/>
-    <w:lsdException w:name="Table Colorful 2" w:semiHidden="1" w:unhideWhenUsed="1"/>
-    <w:lsdException w:name="Table Colorful 3" w:semiHidden="1" w:unhideWhenUsed="1"/>
-    <w:lsdException w:name="Table Columns 1" w:semiHidden="1" w:unhideWhenUsed="1"/>
-    <w:lsdException w:name="Table Columns 2" w:semiHidden="1" w:unhideWhenUsed="1"/>
-    <w:lsdException w:name="Table Columns 3" w:semiHidden="1" w:unhideWhenUsed="1"/>
-    <w:lsdException w:name="Table Columns 4" w:semiHidden="1" w:unhideWhenUsed="1"/>
-    <w:lsdException w:name="Table Columns 5" w:semiHidden="1" w:unhideWhenUsed="1"/>
-    <w:lsdException w:name="Table Grid 1" w:semiHidden="1" w:unhideWhenUsed="1"/>
-    <w:lsdException w:name="Table Grid 2" w:semiHidden="1" w:unhideWhenUsed="1"/>
-    <w:lsdException w:name="Table Grid 3" w:semiHidden="1" w:unhideWhenUsed="1"/>
-    <w:lsdException w:name="Table Grid 4" w:semiHidden="1" w:unhideWhenUsed="1"/>
-    <w:lsdException w:name="Table Grid 5" w:semiHidden="1" w:unhideWhenUsed="1"/>
-    <w:lsdException w:name="Table Grid 6" w:semiHidden="1" w:unhideWhenUsed="1"/>
-    <w:lsdException w:name="Table Grid 7" w:semiHidden="1" w:unhideWhenUsed="1"/>
-    <w:lsdException w:name="Table Grid 8" w:semiHidden="1" w:unhideWhenUsed="1"/>
-    <w:lsdException w:name="Table List 1" w:semiHidden="1" w:unhideWhenUsed="1"/>
-    <w:lsdException w:name="Table List 2" w:semiHidden="1" w:unhideWhenUsed="1"/>
-    <w:lsdException w:name="Table List 3" w:semiHidden="1" w:unhideWhenUsed="1"/>
-    <w:lsdException w:name="Table List 4" w:semiHidden="1" w:unhideWhenUsed="1"/>
-    <w:lsdException w:name="Table List 5" w:semiHidden="1" w:unhideWhenUsed="1"/>
-    <w:lsdException w:name="Table List 6" w:semiHidden="1" w:unhideWhenUsed="1"/>
-    <w:lsdException w:name="Table List 7" w:semiHidden="1" w:unhideWhenUsed="1"/>
-    <w:lsdException w:name="Table List 8" w:semiHidden="1" w:unhideWhenUsed="1"/>
-    <w:lsdException w:name="Table 3D effects 1" w:semiHidden="1" w:unhideWhenUsed="1"/>
-    <w:lsdException w:name="Table 3D effects 2" w:semiHidden="1" w:unhideWhenUsed="1"/>
-    <w:lsdException w:name="Table 3D effects 3" w:semiHidden="1" w:unhideWhenUsed="1"/>
-    <w:lsdException w:name="Table Contemporary" w:semiHidden="1" w:unhideWhenUsed="1"/>
-    <w:lsdException w:name="Table Elegant" w:semiHidden="1" w:unhideWhenUsed="1"/>
-    <w:lsdException w:name="Table Professional" w:semiHidden="1" w:unhideWhenUsed="1"/>
-    <w:lsdException w:name="Table Subtle 1" w:semiHidden="1" w:unhideWhenUsed="1"/>
-    <w:lsdException w:name="Table Subtle 2" w:semiHidden="1" w:unhideWhenUsed="1"/>
-    <w:lsdException w:name="Table Web 1" w:semiHidden="1" w:unhideWhenUsed="1"/>
-    <w:lsdException w:name="Table Web 2" w:semiHidden="1" w:unhideWhenUsed="1"/>
-    <w:lsdException w:name="Table Web 3" w:semiHidden="1" w:unhideWhenUsed="1"/>
-    <w:lsdException w:name="Balloon Text" w:semiHidden="1" w:unhideWhenUsed="1"/>
-    <w:lsdException w:name="Table Grid" w:uiPriority="59"/>
-    <w:lsdException w:name="Table Theme" w:semiHidden="1" w:unhideWhenUsed="1"/>
-    <w:lsdException w:name="Placeholder Text" w:semiHidden="1"/>
-    <w:lsdException w:name="No Spacing" w:uiPriority="1" w:qFormat="1"/>
-    <w:lsdException w:name="Light Shading" w:uiPriority="60"/>
-    <w:lsdException w:name="Light List" w:uiPriority="61"/>
-    <w:lsdException w:name="Light Grid" w:uiPriority="62"/>
-    <w:lsdException w:name="Medium Shading 1" w:uiPriority="63"/>
-    <w:lsdException w:name="Medium Shading 2" w:uiPriority="64"/>
-    <w:lsdException w:name="Medium List 1" w:uiPriority="65"/>
-    <w:lsdException w:name="Medium List 2" w:uiPriority="66"/>
-    <w:lsdException w:name="Medium Grid 1" w:uiPriority="67"/>
-    <w:lsdException w:name="Medium Grid 2" w:uiPriority="68"/>
-    <w:lsdException w:name="Medium Grid 3" w:uiPriority="69"/>
-    <w:lsdException w:name="Dark List" w:uiPriority="70"/>
-    <w:lsdException w:name="Colorful Shading" w:uiPriority="71"/>
-    <w:lsdException w:name="Colorful List" w:uiPriority="72"/>
-    <w:lsdException w:name="Colorful Grid" w:uiPriority="73"/>
-    <w:lsdException w:name="Light Shading Accent 1" w:uiPriority="60"/>
-    <w:lsdException w:name="Light List Accent 1" w:uiPriority="61"/>
-    <w:lsdException w:name="Light Grid Accent 1" w:uiPriority="62"/>
-    <w:lsdException w:name="Medium Shading 1 Accent 1" w:uiPriority="63"/>
-    <w:lsdException w:name="Medium Shading 2 Accent 1" w:uiPriority="64"/>
-    <w:lsdException w:name="Medium List 1 Accent 1" w:uiPriority="65"/>
-    <w:lsdException w:name="Revision" w:semiHidden="1"/>
-    <w:lsdException w:name="List Paragraph" w:uiPriority="34" w:qFormat="1"/>
-    <w:lsdException w:name="Quote" w:uiPriority="29" w:qFormat="1"/>
-    <w:lsdException w:name="Intense Quote" w:uiPriority="30" w:qFormat="1"/>
-    <w:lsdException w:name="Medium List 2 Accent 1" w:uiPriority="66"/>
-    <w:lsdException w:name="Medium Grid 1 Accent 1" w:uiPriority="67"/>
-    <w:lsdException w:name="Medium Grid 2 Accent 1" w:uiPriority="68"/>
-    <w:lsdException w:name="Medium Grid 3 Accent 1" w:uiPriority="69"/>
-    <w:lsdException w:name="Dark List Accent 1" w:uiPriority="70"/>
-    <w:lsdException w:name="Colorful Shading Accent 1" w:uiPriority="71"/>
-    <w:lsdException w:name="Colorful List Accent 1" w:uiPriority="72"/>
-    <w:lsdException w:name="Colorful Grid Accent 1" w:uiPriority="73"/>
-    <w:lsdException w:name="Light Shading Accent 2" w:uiPriority="60"/>
-    <w:lsdException w:name="Light List Accent 2" w:uiPriority="61"/>
-    <w:lsdException w:name="Light Grid Accent 2" w:uiPriority="62"/>
-    <w:lsdException w:name="Medium Shading 1 Accent 2" w:uiPriority="63"/>
-    <w:lsdException w:name="Medium Shading 2 Accent 2" w:uiPriority="64"/>
-    <w:lsdException w:name="Medium List 1 Accent 2" w:uiPriority="65"/>
-    <w:lsdException w:name="Medium List 2 Accent 2" w:uiPriority="66"/>
-    <w:lsdException w:name="Medium Grid 1 Accent 2" w:uiPriority="67"/>
-    <w:lsdException w:name="Medium Grid 2 Accent 2" w:uiPriority="68"/>
-    <w:lsdException w:name="Medium Grid 3 Accent 2" w:uiPriority="69"/>
-    <w:lsdException w:name="Dark List Accent 2" w:uiPriority="70"/>
-    <w:lsdException w:name="Colorful Shading Accent 2" w:uiPriority="71"/>
-    <w:lsdException w:name="Colorful List Accent 2" w:uiPriority="72"/>
-    <w:lsdException w:name="Colorful Grid Accent 2" w:uiPriority="73"/>
-    <w:lsdException w:name="Light Shading Accent 3" w:uiPriority="60"/>
-    <w:lsdException w:name="Light List Accent 3" w:uiPriority="61"/>
-    <w:lsdException w:name="Light Grid Accent 3" w:uiPriority="62"/>
-    <w:lsdException w:name="Medium Shading 1 Accent 3" w:uiPriority="63"/>
-    <w:lsdException w:name="Medium Shading 2 Accent 3" w:uiPriority="64"/>
-    <w:lsdException w:name="Medium List 1 Accent 3" w:uiPriority="65"/>
-    <w:lsdException w:name="Medium List 2 Accent 3" w:uiPriority="66"/>
-    <w:lsdException w:name="Medium Grid 1 Accent 3" w:uiPriority="67"/>
-    <w:lsdException w:name="Medium Grid 2 Accent 3" w:uiPriority="68"/>
-    <w:lsdException w:name="Medium Grid 3 Accent 3" w:uiPriority="69"/>
-    <w:lsdException w:name="Dark List Accent 3" w:uiPriority="70"/>
-    <w:lsdException w:name="Colorful Shading Accent 3" w:uiPriority="71"/>
-    <w:lsdException w:name="Colorful List Accent 3" w:uiPriority="72"/>
-    <w:lsdException w:name="Colorful Grid Accent 3" w:uiPriority="73"/>
-    <w:lsdException w:name="Light Shading Accent 4" w:uiPriority="60"/>
-    <w:lsdException w:name="Light List Accent 4" w:uiPriority="61"/>
-    <w:lsdException w:name="Light Grid Accent 4" w:uiPriority="62"/>
-    <w:lsdException w:name="Medium Shading 1 Accent 4" w:uiPriority="63"/>
-    <w:lsdException w:name="Medium Shading 2 Accent 4" w:uiPriority="64"/>
-    <w:lsdException w:name="Medium List 1 Accent 4" w:uiPriority="65"/>
-    <w:lsdException w:name="Medium List 2 Accent 4" w:uiPriority="66"/>
-    <w:lsdException w:name="Medium Grid 1 Accent 4" w:uiPriority="67"/>
-    <w:lsdException w:name="Medium Grid 2 Accent 4" w:uiPriority="68"/>
-    <w:lsdException w:name="Medium Grid 3 Accent 4" w:uiPriority="69"/>
-    <w:lsdException w:name="Dark List Accent 4" w:uiPriority="70"/>
-    <w:lsdException w:name="Colorful Shading Accent 4" w:uiPriority="71"/>
-    <w:lsdException w:name="Colorful List Accent 4" w:uiPriority="72"/>
-    <w:lsdException w:name="Colorful Grid Accent 4" w:uiPriority="73"/>
-    <w:lsdException w:name="Light Shading Accent 5" w:uiPriority="60"/>
-    <w:lsdException w:name="Light List Accent 5" w:uiPriority="61"/>
-    <w:lsdException w:name="Light Grid Accent 5" w:uiPriority="62"/>
-    <w:lsdException w:name="Medium Shading 1 Accent 5" w:uiPriority="63"/>
-    <w:lsdException w:name="Medium Shading 2 Accent 5" w:uiPriority="64"/>
-    <w:lsdException w:name="Medium List 1 Accent 5" w:uiPriority="65"/>
-    <w:lsdException w:name="Medium List 2 Accent 5" w:uiPriority="66"/>
-    <w:lsdException w:name="Medium Grid 1 Accent 5" w:uiPriority="67"/>
-    <w:lsdException w:name="Medium Grid 2 Accent 5" w:uiPriority="68"/>
-    <w:lsdException w:name="Medium Grid 3 Accent 5" w:uiPriority="69"/>
-    <w:lsdException w:name="Dark List Accent 5" w:uiPriority="70"/>
-    <w:lsdException w:name="Colorful Shading Accent 5" w:uiPriority="71"/>
-    <w:lsdException w:name="Colorful List Accent 5" w:uiPriority="72"/>
-    <w:lsdException w:name="Colorful Grid Accent 5" w:uiPriority="73"/>
-    <w:lsdException w:name="Light Shading Accent 6" w:uiPriority="60"/>
-    <w:lsdException w:name="Light List Accent 6" w:uiPriority="61"/>
-    <w:lsdException w:name="Light Grid Accent 6" w:uiPriority="62"/>
-    <w:lsdException w:name="Medium Shading 1 Accent 6" w:uiPriority="63"/>
-    <w:lsdException w:name="Medium Shading 2 Accent 6" w:uiPriority="64"/>
-    <w:lsdException w:name="Medium List 1 Accent 6" w:uiPriority="65"/>
-    <w:lsdException w:name="Medium List 2 Accent 6" w:uiPriority="66"/>
-    <w:lsdException w:name="Medium Grid 1 Accent 6" w:uiPriority="67"/>
-    <w:lsdException w:name="Medium Grid 2 Accent 6" w:uiPriority="68"/>
-    <w:lsdException w:name="Medium Grid 3 Accent 6" w:uiPriority="69"/>
-    <w:lsdException w:name="Dark List Accent 6" w:uiPriority="70"/>
-    <w:lsdException w:name="Colorful Shading Accent 6" w:uiPriority="71"/>
-    <w:lsdException w:name="Colorful List Accent 6" w:uiPriority="72"/>
-    <w:lsdException w:name="Colorful Grid Accent 6" w:uiPriority="73"/>
-    <w:lsdException w:name="Subtle Emphasis" w:uiPriority="19" w:qFormat="1"/>
-    <w:lsdException w:name="Intense Emphasis" w:uiPriority="21" w:qFormat="1"/>
-    <w:lsdException w:name="Subtle Reference" w:uiPriority="31" w:qFormat="1"/>
-    <w:lsdException w:name="Intense Reference" w:uiPriority="32" w:qFormat="1"/>
-    <w:lsdException w:name="Book Title" w:uiPriority="33" w:qFormat="1"/>
-    <w:lsdException w:name="Bibliography" w:semiHidden="1" w:uiPriority="37" w:unhideWhenUsed="1"/>
-    <w:lsdException w:name="TOC Heading" w:semiHidden="1" w:uiPriority="39" w:unhideWhenUsed="1" w:qFormat="1"/>
-    <w:lsdException w:name="Plain Table 1" w:uiPriority="41"/>
-    <w:lsdException w:name="Plain Table 2" w:uiPriority="42"/>
-    <w:lsdException w:name="Plain Table 3" w:uiPriority="43"/>
-    <w:lsdException w:name="Plain Table 4" w:uiPriority="44"/>
-    <w:lsdException w:name="Plain Table 5" w:uiPriority="45"/>
-    <w:lsdException w:name="Grid Table Light" w:uiPriority="40"/>
-    <w:lsdException w:name="Grid Table 1 Light" w:uiPriority="46"/>
-    <w:lsdException w:name="Grid Table 2" w:uiPriority="47"/>
-    <w:lsdException w:name="Grid Table 3" w:uiPriority="48"/>
-    <w:lsdException w:name="Grid Table 4" w:uiPriority="49"/>
-    <w:lsdException w:name="Grid Table 5 Dark" w:uiPriority="50"/>
-    <w:lsdException w:name="Grid Table 6 Colorful" w:uiPriority="51"/>
-    <w:lsdException w:name="Grid Table 7 Colorful" w:uiPriority="52"/>
-    <w:lsdException w:name="Grid Table 1 Light Accent 1" w:uiPriority="46"/>
-    <w:lsdException w:name="Grid Table 2 Accent 1" w:uiPriority="47"/>
-    <w:lsdException w:name="Grid Table 3 Accent 1" w:uiPriority="48"/>
-    <w:lsdException w:name="Grid Table 4 Accent 1" w:uiPriority="49"/>
-    <w:lsdException w:name="Grid Table 5 Dark Accent 1" w:uiPriority="50"/>
-    <w:lsdException w:name="Grid Table 6 Colorful Accent 1" w:uiPriority="51"/>
-    <w:lsdException w:name="Grid Table 7 Colorful Accent 1" w:uiPriority="52"/>
-    <w:lsdException w:name="Grid Table 1 Light Accent 2" w:uiPriority="46"/>
-    <w:lsdException w:name="Grid Table 2 Accent 2" w:uiPriority="47"/>
-    <w:lsdException w:name="Grid Table 3 Accent 2" w:uiPriority="48"/>
-    <w:lsdException w:name="Grid Table 4 Accent 2" w:uiPriority="49"/>
-    <w:lsdException w:name="Grid Table 5 Dark Accent 2" w:uiPriority="50"/>
-    <w:lsdException w:name="Grid Table 6 Colorful Accent 2" w:uiPriority="51"/>
-    <w:lsdException w:name="Grid Table 7 Colorful Accent 2" w:uiPriority="52"/>
-    <w:lsdException w:name="Grid Table 1 Light Accent 3" w:uiPriority="46"/>
-    <w:lsdException w:name="Grid Table 2 Accent 3" w:uiPriority="47"/>
-    <w:lsdException w:name="Grid Table 3 Accent 3" w:uiPriority="48"/>
-    <w:lsdException w:name="Grid Table 4 Accent 3" w:uiPriority="49"/>
-    <w:lsdException w:name="Grid Table 5 Dark Accent 3" w:uiPriority="50"/>
-    <w:lsdException w:name="Grid Table 6 Colorful Accent 3" w:uiPriority="51"/>
-    <w:lsdException w:name="Grid Table 7 Colorful Accent 3" w:uiPriority="52"/>
-    <w:lsdException w:name="Grid Table 1 Light Accent 4" w:uiPriority="46"/>
-    <w:lsdException w:name="Grid Table 2 Accent 4" w:uiPriority="47"/>
-    <w:lsdException w:name="Grid Table 3 Accent 4" w:uiPriority="48"/>
-    <w:lsdException w:name="Grid Table 4 Accent 4" w:uiPriority="49"/>
-    <w:lsdException w:name="Grid Table 5 Dark Accent 4" w:uiPriority="50"/>
-    <w:lsdException w:name="Grid Table 6 Colorful Accent 4" w:uiPriority="51"/>
-    <w:lsdException w:name="Grid Table 7 Colorful Accent 4" w:uiPriority="52"/>
-    <w:lsdException w:name="Grid Table 1 Light Accent 5" w:uiPriority="46"/>
-    <w:lsdException w:name="Grid Table 2 Accent 5" w:uiPriority="47"/>
-    <w:lsdException w:name="Grid Table 3 Accent 5" w:uiPriority="48"/>
-    <w:lsdException w:name="Grid Table 4 Accent 5" w:uiPriority="49"/>
-    <w:lsdException w:name="Grid Table 5 Dark Accent 5" w:uiPriority="50"/>
-    <w:lsdException w:name="Grid Table 6 Colorful Accent 5" w:uiPriority="51"/>
-    <w:lsdException w:name="Grid Table 7 Colorful Accent 5" w:uiPriority="52"/>
-    <w:lsdException w:name="Grid Table 1 Light Accent 6" w:uiPriority="46"/>
-    <w:lsdException w:name="Grid Table 2 Accent 6" w:uiPriority="47"/>
-    <w:lsdException w:name="Grid Table 3 Accent 6" w:uiPriority="48"/>
-    <w:lsdException w:name="Grid Table 4 Accent 6" w:uiPriority="49"/>
-    <w:lsdException w:name="Grid Table 5 Dark Accent 6" w:uiPriority="50"/>
-    <w:lsdException w:name="Grid Table 6 Colorful Accent 6" w:uiPriority="51"/>
-    <w:lsdException w:name="Grid Table 7 Colorful Accent 6" w:uiPriority="52"/>
-    <w:lsdException w:name="List Table 1 Light" w:uiPriority="46"/>
-    <w:lsdException w:name="List Table 2" w:uiPriority="47"/>
-    <w:lsdException w:name="List Table 3" w:uiPriority="48"/>
-    <w:lsdException w:name="List Table 4" w:uiPriority="49"/>
-    <w:lsdException w:name="List Table 5 Dark" w:uiPriority="50"/>
-    <w:lsdException w:name="List Table 6 Colorful" w:uiPriority="51"/>
-    <w:lsdException w:name="List Table 7 Colorful" w:uiPriority="52"/>
-    <w:lsdException w:name="List Table 1 Light Accent 1" w:uiPriority="46"/>
-    <w:lsdException w:name="List Table 2 Accent 1" w:uiPriority="47"/>
-    <w:lsdException w:name="List Table 3 Accent 1" w:uiPriority="48"/>
-    <w:lsdException w:name="List Table 4 Accent 1" w:uiPriority="49"/>
-    <w:lsdException w:name="List Table 5 Dark Accent 1" w:uiPriority="50"/>
-    <w:lsdException w:name="List Table 6 Colorful Accent 1" w:uiPriority="51"/>
-    <w:lsdException w:name="List Table 7 Colorful Accent 1" w:uiPriority="52"/>
-    <w:lsdException w:name="List Table 1 Light Accent 2" w:uiPriority="46"/>
-    <w:lsdException w:name="List Table 2 Accent 2" w:uiPriority="47"/>
-    <w:lsdException w:name="List Table 3 Accent 2" w:uiPriority="48"/>
-    <w:lsdException w:name="List Table 4 Accent 2" w:uiPriority="49"/>
-    <w:lsdException w:name="List Table 5 Dark Accent 2" w:uiPriority="50"/>
-    <w:lsdException w:name="List Table 6 Colorful Accent 2" w:uiPriority="51"/>
-    <w:lsdException w:name="List Table 7 Colorful Accent 2" w:uiPriority="52"/>
-    <w:lsdException w:name="List Table 1 Light Accent 3" w:uiPriority="46"/>
-    <w:lsdException w:name="List Table 2 Accent 3" w:uiPriority="47"/>
-    <w:lsdException w:name="List Table 3 Accent 3" w:uiPriority="48"/>
-    <w:lsdException w:name="List Table 4 Accent 3" w:uiPriority="49"/>
-    <w:lsdException w:name="List Table 5 Dark Accent 3" w:uiPriority="50"/>
-    <w:lsdException w:name="List Table 6 Colorful Accent 3" w:uiPriority="51"/>
-    <w:lsdException w:name="List Table 7 Colorful Accent 3" w:uiPriority="52"/>
-    <w:lsdException w:name="List Table 1 Light Accent 4" w:uiPriority="46"/>
-    <w:lsdException w:name="List Table 2 Accent 4" w:uiPriority="47"/>
-    <w:lsdException w:name="List Table 3 Accent 4" w:uiPriority="48"/>
-    <w:lsdException w:name="List Table 4 Accent 4" w:uiPriority="49"/>
-    <w:lsdException w:name="List Table 5 Dark Accent 4" w:uiPriority="50"/>
-    <w:lsdException w:name="List Table 6 Colorful Accent 4" w:uiPriority="51"/>
-    <w:lsdException w:name="List Table 7 Colorful Accent 4" w:uiPriority="52"/>
-    <w:lsdException w:name="List Table 1 Light Accent 5" w:uiPriority="46"/>
-    <w:lsdException w:name="List Table 2 Accent 5" w:uiPriority="47"/>
-    <w:lsdException w:name="List Table 3 Accent 5" w:uiPriority="48"/>
-    <w:lsdException w:name="List Table 4 Accent 5" w:uiPriority="49"/>
-    <w:lsdException w:name="List Table 5 Dark Accent 5" w:uiPriority="50"/>
-    <w:lsdException w:name="List Table 6 Colorful Accent 5" w:uiPriority="51"/>
-    <w:lsdException w:name="List Table 7 Colorful Accent 5" w:uiPriority="52"/>
-    <w:lsdException w:name="List Table 1 Light Accent 6" w:uiPriority="46"/>
-    <w:lsdException w:name="List Table 2 Accent 6" w:uiPriority="47"/>
-    <w:lsdException w:name="List Table 3 Accent 6" w:uiPriority="48"/>
-    <w:lsdException w:name="List Table 4 Accent 6" w:uiPriority="49"/>
-    <w:lsdException w:name="List Table 5 Dark Accent 6" w:uiPriority="50"/>
-    <w:lsdException w:name="List Table 6 Colorful Accent 6" w:uiPriority="51"/>
-    <w:lsdException w:name="List Table 7 Colorful Accent 6" w:uiPriority="52"/>
+  <w:latentStyles w:defLockedState="0" w:defUIPriority="99" w:defSemiHidden="1" w:defUnhideWhenUsed="1" w:defQFormat="0" w:count="267">
+    <w:lsdException w:name="Normal" w:semiHidden="0" w:uiPriority="0" w:unhideWhenUsed="0" w:qFormat="1"/>
+    <w:lsdException w:name="heading 1" w:semiHidden="0" w:uiPriority="0" w:unhideWhenUsed="0" w:qFormat="1"/>
+    <w:lsdException w:name="heading 2" w:uiPriority="0" w:qFormat="1"/>
+    <w:lsdException w:name="heading 3" w:uiPriority="0" w:qFormat="1"/>
+    <w:lsdException w:name="heading 4" w:uiPriority="0" w:qFormat="1"/>
+    <w:lsdException w:name="heading 5" w:uiPriority="0" w:qFormat="1"/>
+    <w:lsdException w:name="heading 6" w:uiPriority="0" w:qFormat="1"/>
+    <w:lsdException w:name="heading 7" w:uiPriority="9" w:qFormat="1"/>
+    <w:lsdException w:name="heading 8" w:uiPriority="9" w:qFormat="1"/>
+    <w:lsdException w:name="heading 9" w:uiPriority="9" w:qFormat="1"/>
+    <w:lsdException w:name="toc 1" w:uiPriority="39"/>
+    <w:lsdException w:name="toc 2" w:uiPriority="39"/>
+    <w:lsdException w:name="toc 3" w:uiPriority="39"/>
+    <w:lsdException w:name="toc 4" w:uiPriority="39"/>
+    <w:lsdException w:name="toc 5" w:uiPriority="39"/>
+    <w:lsdException w:name="toc 6" w:uiPriority="39"/>
+    <w:lsdException w:name="toc 7" w:uiPriority="39"/>
+    <w:lsdException w:name="toc 8" w:uiPriority="39"/>
+    <w:lsdException w:name="toc 9" w:uiPriority="39"/>
+    <w:lsdException w:name="caption" w:uiPriority="35" w:qFormat="1"/>
+    <w:lsdException w:name="Title" w:semiHidden="0" w:uiPriority="0" w:unhideWhenUsed="0" w:qFormat="1"/>
+    <w:lsdException w:name="Default Paragraph Font" w:uiPriority="1"/>
+    <w:lsdException w:name="Subtitle" w:semiHidden="0" w:uiPriority="0" w:unhideWhenUsed="0" w:qFormat="1"/>
+    <w:lsdException w:name="Strong" w:semiHidden="0" w:uiPriority="22" w:unhideWhenUsed="0" w:qFormat="1"/>
+    <w:lsdException w:name="Emphasis" w:semiHidden="0" w:uiPriority="20" w:unhideWhenUsed="0" w:qFormat="1"/>
+    <w:lsdException w:name="Table Grid" w:semiHidden="0" w:uiPriority="59" w:unhideWhenUsed="0"/>
+    <w:lsdException w:name="Placeholder Text" w:unhideWhenUsed="0"/>
+    <w:lsdException w:name="No Spacing" w:semiHidden="0" w:uiPriority="1" w:unhideWhenUsed="0" w:qFormat="1"/>
+    <w:lsdException w:name="Light Shading" w:semiHidden="0" w:uiPriority="60" w:unhideWhenUsed="0"/>
+    <w:lsdException w:name="Light List" w:semiHidden="0" w:uiPriority="61" w:unhideWhenUsed="0"/>
+    <w:lsdException w:name="Light Grid" w:semiHidden="0" w:uiPriority="62" w:unhideWhenUsed="0"/>
+    <w:lsdException w:name="Medium Shading 1" w:semiHidden="0" w:uiPriority="63" w:unhideWhenUsed="0"/>
+    <w:lsdException w:name="Medium Shading 2" w:semiHidden="0" w:uiPriority="64" w:unhideWhenUsed="0"/>
+    <w:lsdException w:name="Medium List 1" w:semiHidden="0" w:uiPriority="65" w:unhideWhenUsed="0"/>
+    <w:lsdException w:name="Medium List 2" w:semiHidden="0" w:uiPriority="66" w:unhideWhenUsed="0"/>
+    <w:lsdException w:name="Medium Grid 1" w:semiHidden="0" w:uiPriority="67" w:unhideWhenUsed="0"/>
+    <w:lsdException w:name="Medium Grid 2" w:semiHidden="0" w:uiPriority="68" w:unhideWhenUsed="0"/>
+    <w:lsdException w:name="Medium Grid 3" w:semiHidden="0" w:uiPriority="69" w:unhideWhenUsed="0"/>
+    <w:lsdException w:name="Dark List" w:semiHidden="0" w:uiPriority="70" w:unhideWhenUsed="0"/>
+    <w:lsdException w:name="Colorful Shading" w:semiHidden="0" w:uiPriority="71" w:unhideWhenUsed="0"/>
+    <w:lsdException w:name="Colorful List" w:semiHidden="0" w:uiPriority="72" w:unhideWhenUsed="0"/>
+    <w:lsdException w:name="Colorful Grid" w:semiHidden="0" w:uiPriority="73" w:unhideWhenUsed="0"/>
+    <w:lsdException w:name="Light Shading Accent 1" w:semiHidden="0" w:uiPriority="60" w:unhideWhenUsed="0"/>
+    <w:lsdException w:name="Light List Accent 1" w:semiHidden="0" w:uiPriority="61" w:unhideWhenUsed="0"/>
+    <w:lsdException w:name="Light Grid Accent 1" w:semiHidden="0" w:uiPriority="62" w:unhideWhenUsed="0"/>
+    <w:lsdException w:name="Medium Shading 1 Accent 1" w:semiHidden="0" w:uiPriority="63" w:unhideWhenUsed="0"/>
+    <w:lsdException w:name="Medium Shading 2 Accent 1" w:semiHidden="0" w:uiPriority="64" w:unhideWhenUsed="0"/>
+    <w:lsdException w:name="Medium List 1 Accent 1" w:semiHidden="0" w:uiPriority="65" w:unhideWhenUsed="0"/>
+    <w:lsdException w:name="Revision" w:unhideWhenUsed="0"/>
+    <w:lsdException w:name="List Paragraph" w:semiHidden="0" w:uiPriority="34" w:unhideWhenUsed="0" w:qFormat="1"/>
+    <w:lsdException w:name="Quote" w:semiHidden="0" w:uiPriority="29" w:unhideWhenUsed="0" w:qFormat="1"/>
+    <w:lsdException w:name="Intense Quote" w:semiHidden="0" w:uiPriority="30" w:unhideWhenUsed="0" w:qFormat="1"/>
+    <w:lsdException w:name="Medium List 2 Accent 1" w:semiHidden="0" w:uiPriority="66" w:unhideWhenUsed="0"/>
+    <w:lsdException w:name="Medium Grid 1 Accent 1" w:semiHidden="0" w:uiPriority="67" w:unhideWhenUsed="0"/>
+    <w:lsdException w:name="Medium Grid 2 Accent 1" w:semiHidden="0" w:uiPriority="68" w:unhideWhenUsed="0"/>
+    <w:lsdException w:name="Medium Grid 3 Accent 1" w:semiHidden="0" w:uiPriority="69" w:unhideWhenUsed="0"/>
+    <w:lsdException w:name="Dark List Accent 1" w:semiHidden="0" w:uiPriority="70" w:unhideWhenUsed="0"/>
+    <w:lsdException w:name="Colorful Shading Accent 1" w:semiHidden="0" w:uiPriority="71" w:unhideWhenUsed="0"/>
+    <w:lsdException w:name="Colorful List Accent 1" w:semiHidden="0" w:uiPriority="72" w:unhideWhenUsed="0"/>
+    <w:lsdException w:name="Colorful Grid Accent 1" w:semiHidden="0" w:uiPriority="73" w:unhideWhenUsed="0"/>
+    <w:lsdException w:name="Light Shading Accent 2" w:semiHidden="0" w:uiPriority="60" w:unhideWhenUsed="0"/>
+    <w:lsdException w:name="Light List Accent 2" w:semiHidden="0" w:uiPriority="61" w:unhideWhenUsed="0"/>
+    <w:lsdException w:name="Light Grid Accent 2" w:semiHidden="0" w:uiPriority="62" w:unhideWhenUsed="0"/>
+    <w:lsdException w:name="Medium Shading 1 Accent 2" w:semiHidden="0" w:uiPriority="63" w:unhideWhenUsed="0"/>
+    <w:lsdException w:name="Medium Shading 2 Accent 2" w:semiHidden="0" w:uiPriority="64" w:unhideWhenUsed="0"/>
+    <w:lsdException w:name="Medium List 1 Accent 2" w:semiHidden="0" w:uiPriority="65" w:unhideWhenUsed="0"/>
+    <w:lsdException w:name="Medium List 2 Accent 2" w:semiHidden="0" w:uiPriority="66" w:unhideWhenUsed="0"/>
+    <w:lsdException w:name="Medium Grid 1 Accent 2" w:semiHidden="0" w:uiPriority="67" w:unhideWhenUsed="0"/>
+    <w:lsdException w:name="Medium Grid 2 Accent 2" w:semiHidden="0" w:uiPriority="68" w:unhideWhenUsed="0"/>
+    <w:lsdException w:name="Medium Grid 3 Accent 2" w:semiHidden="0" w:uiPriority="69" w:unhideWhenUsed="0"/>
+    <w:lsdException w:name="Dark List Accent 2" w:semiHidden="0" w:uiPriority="70" w:unhideWhenUsed="0"/>
+    <w:lsdException w:name="Colorful Shading Accent 2" w:semiHidden="0" w:uiPriority="71" w:unhideWhenUsed="0"/>
+    <w:lsdException w:name="Colorful List Accent 2" w:semiHidden="0" w:uiPriority="72" w:unhideWhenUsed="0"/>
+    <w:lsdException w:name="Colorful Grid Accent 2" w:semiHidden="0" w:uiPriority="73" w:unhideWhenUsed="0"/>
+    <w:lsdException w:name="Light Shading Accent 3" w:semiHidden="0" w:uiPriority="60" w:unhideWhenUsed="0"/>
+    <w:lsdException w:name="Light List Accent 3" w:semiHidden="0" w:uiPriority="61" w:unhideWhenUsed="0"/>
+    <w:lsdException w:name="Light Grid Accent 3" w:semiHidden="0" w:uiPriority="62" w:unhideWhenUsed="0"/>
+    <w:lsdException w:name="Medium Shading 1 Accent 3" w:semiHidden="0" w:uiPriority="63" w:unhideWhenUsed="0"/>
+    <w:lsdException w:name="Medium Shading 2 Accent 3" w:semiHidden="0" w:uiPriority="64" w:unhideWhenUsed="0"/>
+    <w:lsdException w:name="Medium List 1 Accent 3" w:semiHidden="0" w:uiPriority="65" w:unhideWhenUsed="0"/>
+    <w:lsdException w:name="Medium List 2 Accent 3" w:semiHidden="0" w:uiPriority="66" w:unhideWhenUsed="0"/>
+    <w:lsdException w:name="Medium Grid 1 Accent 3" w:semiHidden="0" w:uiPriority="67" w:unhideWhenUsed="0"/>
+    <w:lsdException w:name="Medium Grid 2 Accent 3" w:semiHidden="0" w:uiPriority="68" w:unhideWhenUsed="0"/>
+    <w:lsdException w:name="Medium Grid 3 Accent 3" w:semiHidden="0" w:uiPriority="69" w:unhideWhenUsed="0"/>
+    <w:lsdException w:name="Dark List Accent 3" w:semiHidden="0" w:uiPriority="70" w:unhideWhenUsed="0"/>
+    <w:lsdException w:name="Colorful Shading Accent 3" w:semiHidden="0" w:uiPriority="71" w:unhideWhenUsed="0"/>
+    <w:lsdException w:name="Colorful List Accent 3" w:semiHidden="0" w:uiPriority="72" w:unhideWhenUsed="0"/>
+    <w:lsdException w:name="Colorful Grid Accent 3" w:semiHidden="0" w:uiPriority="73" w:unhideWhenUsed="0"/>
+    <w:lsdException w:name="Light Shading Accent 4" w:semiHidden="0" w:uiPriority="60" w:unhideWhenUsed="0"/>
+    <w:lsdException w:name="Light List Accent 4" w:semiHidden="0" w:uiPriority="61" w:unhideWhenUsed="0"/>
+    <w:lsdException w:name="Light Grid Accent 4" w:semiHidden="0" w:uiPriority="62" w:unhideWhenUsed="0"/>
+    <w:lsdException w:name="Medium Shading 1 Accent 4" w:semiHidden="0" w:uiPriority="63" w:unhideWhenUsed="0"/>
+    <w:lsdException w:name="Medium Shading 2 Accent 4" w:semiHidden="0" w:uiPriority="64" w:unhideWhenUsed="0"/>
+    <w:lsdException w:name="Medium List 1 Accent 4" w:semiHidden="0" w:uiPriority="65" w:unhideWhenUsed="0"/>
+    <w:lsdException w:name="Medium List 2 Accent 4" w:semiHidden="0" w:uiPriority="66" w:unhideWhenUsed="0"/>
+    <w:lsdException w:name="Medium Grid 1 Accent 4" w:semiHidden="0" w:uiPriority="67" w:unhideWhenUsed="0"/>
+    <w:lsdException w:name="Medium Grid 2 Accent 4" w:semiHidden="0" w:uiPriority="68" w:unhideWhenUsed="0"/>
+    <w:lsdException w:name="Medium Grid 3 Accent 4" w:semiHidden="0" w:uiPriority="69" w:unhideWhenUsed="0"/>
+    <w:lsdException w:name="Dark List Accent 4" w:semiHidden="0" w:uiPriority="70" w:unhideWhenUsed="0"/>
+    <w:lsdException w:name="Colorful Shading Accent 4" w:semiHidden="0" w:uiPriority="71" w:unhideWhenUsed="0"/>
+    <w:lsdException w:name="Colorful List Accent 4" w:semiHidden="0" w:uiPriority="72" w:unhideWhenUsed="0"/>
+    <w:lsdException w:name="Colorful Grid Accent 4" w:semiHidden="0" w:uiPriority="73" w:unhideWhenUsed="0"/>
+    <w:lsdException w:name="Light Shading Accent 5" w:semiHidden="0" w:uiPriority="60" w:unhideWhenUsed="0"/>
+    <w:lsdException w:name="Light List Accent 5" w:semiHidden="0" w:uiPriority="61" w:unhideWhenUsed="0"/>
+    <w:lsdException w:name="Light Grid Accent 5" w:semiHidden="0" w:uiPriority="62" w:unhideWhenUsed="0"/>
+    <w:lsdException w:name="Medium Shading 1 Accent 5" w:semiHidden="0" w:uiPriority="63" w:unhideWhenUsed="0"/>
+    <w:lsdException w:name="Medium Shading 2 Accent 5" w:semiHidden="0" w:uiPriority="64" w:unhideWhenUsed="0"/>
+    <w:lsdException w:name="Medium List 1 Accent 5" w:semiHidden="0" w:uiPriority="65" w:unhideWhenUsed="0"/>
+    <w:lsdException w:name="Medium List 2 Accent 5" w:semiHidden="0" w:uiPriority="66" w:unhideWhenUsed="0"/>
+    <w:lsdException w:name="Medium Grid 1 Accent 5" w:semiHidden="0" w:uiPriority="67" w:unhideWhenUsed="0"/>
+    <w:lsdException w:name="Medium Grid 2 Accent 5" w:semiHidden="0" w:uiPriority="68" w:unhideWhenUsed="0"/>
+    <w:lsdException w:name="Medium Grid 3 Accent 5" w:semiHidden="0" w:uiPriority="69" w:unhideWhenUsed="0"/>
+    <w:lsdException w:name="Dark List Accent 5" w:semiHidden="0" w:uiPriority="70" w:unhideWhenUsed="0"/>
+    <w:lsdException w:name="Colorful Shading Accent 5" w:semiHidden="0" w:uiPriority="71" w:unhideWhenUsed="0"/>
+    <w:lsdException w:name="Colorful List Accent 5" w:semiHidden="0" w:uiPriority="72" w:unhideWhenUsed="0"/>
+    <w:lsdException w:name="Colorful Grid Accent 5" w:semiHidden="0" w:uiPriority="73" w:unhideWhenUsed="0"/>
+    <w:lsdException w:name="Light Shading Accent 6" w:semiHidden="0" w:uiPriority="60" w:unhideWhenUsed="0"/>
+    <w:lsdException w:name="Light List Accent 6" w:semiHidden="0" w:uiPriority="61" w:unhideWhenUsed="0"/>
+    <w:lsdException w:name="Light Grid Accent 6" w:semiHidden="0" w:uiPriority="62" w:unhideWhenUsed="0"/>
+    <w:lsdException w:name="Medium Shading 1 Accent 6" w:semiHidden="0" w:uiPriority="63" w:unhideWhenUsed="0"/>
+    <w:lsdException w:name="Medium Shading 2 Accent 6" w:semiHidden="0" w:uiPriority="64" w:unhideWhenUsed="0"/>
+    <w:lsdException w:name="Medium List 1 Accent 6" w:semiHidden="0" w:uiPriority="65" w:unhideWhenUsed="0"/>
+    <w:lsdException w:name="Medium List 2 Accent 6" w:semiHidden="0" w:uiPriority="66" w:unhideWhenUsed="0"/>
+    <w:lsdException w:name="Medium Grid 1 Accent 6" w:semiHidden="0" w:uiPriority="67" w:unhideWhenUsed="0"/>
+    <w:lsdException w:name="Medium Grid 2 Accent 6" w:semiHidden="0" w:uiPriority="68" w:unhideWhenUsed="0"/>
+    <w:lsdException w:name="Medium Grid 3 Accent 6" w:semiHidden="0" w:uiPriority="69" w:unhideWhenUsed="0"/>
+    <w:lsdException w:name="Dark List Accent 6" w:semiHidden="0" w:uiPriority="70" w:unhideWhenUsed="0"/>
+    <w:lsdException w:name="Colorful Shading Accent 6" w:semiHidden="0" w:uiPriority="71" w:unhideWhenUsed="0"/>
+    <w:lsdException w:name="Colorful List Accent 6" w:semiHidden="0" w:uiPriority="72" w:unhideWhenUsed="0"/>
+    <w:lsdException w:name="Colorful Grid Accent 6" w:semiHidden="0" w:uiPriority="73" w:unhideWhenUsed="0"/>
+    <w:lsdException w:name="Subtle Emphasis" w:semiHidden="0" w:uiPriority="19" w:unhideWhenUsed="0" w:qFormat="1"/>
+    <w:lsdException w:name="Intense Emphasis" w:semiHidden="0" w:uiPriority="21" w:unhideWhenUsed="0" w:qFormat="1"/>
+    <w:lsdException w:name="Subtle Reference" w:semiHidden="0" w:uiPriority="31" w:unhideWhenUsed="0" w:qFormat="1"/>
+    <w:lsdException w:name="Intense Reference" w:semiHidden="0" w:uiPriority="32" w:unhideWhenUsed="0" w:qFormat="1"/>
+    <w:lsdException w:name="Book Title" w:semiHidden="0" w:uiPriority="33" w:unhideWhenUsed="0" w:qFormat="1"/>
+    <w:lsdException w:name="Bibliography" w:uiPriority="37"/>
+    <w:lsdException w:name="TOC Heading" w:uiPriority="39" w:qFormat="1"/>
+  </w:latentStyles>
+  <w:style w:type="paragraph" w:default="1" w:styleId="Normal">
+    <w:name w:val="Normal"/>
+    <w:qFormat/>
+    <w:rsid w:val="00567902"/>
+    <w:rPr>
+      <w:rFonts w:ascii="Times New Roman" w:hAnsi="Times New Roman" w:cs="Times New Roman"/>
+      <w:color w:val="000000"/>
+      <w:sz w:val="24"/>
+      <w:szCs w:val="24"/>
+    </w:rPr>
+  </w:style>
+  <w:style w:type="paragraph" w:styleId="Heading1">
+    <w:name w:val="heading 1"/>
+    <w:basedOn w:val="Normal"/>
+    <w:next w:val="Normal"/>
+    <w:qFormat/>
+    <w:rsid w:val="00567902"/>
+    <w:pPr>
+      <w:keepNext/>
+      <w:keepLines/>
+      <w:spacing w:before="240" w:after="0"/>
+      <w:outlineLvl w:val="0"/>
+    </w:pPr>
+    <w:rPr>
+      <w:rFonts w:ascii="Open Sans" w:eastAsia="Cambria" w:hAnsi="Open Sans" w:cs="Open Sans"/>
+      <w:b/>
+      <w:color w:val="auto"/>
+      <w:sz w:val="32"/>
+      <w:szCs w:val="28"/>
+    </w:rPr>
+  </w:style>
+  <w:style w:type="paragraph" w:styleId="Heading2">
+    <w:name w:val="heading 2"/>
+    <w:basedOn w:val="Heading1"/>
+    <w:next w:val="Normal"/>
+    <w:qFormat/>
+    <w:rsid w:val="00567902"/>
+    <w:pPr>
+      <w:outlineLvl w:val="1"/>
+    </w:pPr>
+    <w:rPr>
+      <w:sz w:val="28"/>
+      <w:szCs w:val="24"/>
+    </w:rPr>
+  </w:style>
+  <w:style w:type="paragraph" w:styleId="Heading3">
+    <w:name w:val="heading 3"/>
+    <w:basedOn w:val="Normal"/>
+    <w:next w:val="Normal"/>
+    <w:qFormat/>
+    <w:rsid w:val="00567902"/>
+    <w:pPr>
+      <w:keepNext/>
+      <w:keepLines/>
+      <w:spacing w:before="280" w:after="80"/>
+      <w:outlineLvl w:val="2"/>
+    </w:pPr>
+    <w:rPr>
+      <w:b/>
+      <w:sz w:val="28"/>
+      <w:szCs w:val="28"/>
+    </w:rPr>
+  </w:style>
+  <w:style w:type="paragraph" w:styleId="Heading4">
+    <w:name w:val="heading 4"/>
+    <w:basedOn w:val="Normal"/>
+    <w:next w:val="Normal"/>
+    <w:qFormat/>
+    <w:rsid w:val="00567902"/>
+    <w:pPr>
+      <w:keepNext/>
+      <w:keepLines/>
+      <w:spacing w:before="240" w:after="40"/>
+      <w:outlineLvl w:val="3"/>
+    </w:pPr>
+    <w:rPr>
+      <w:b/>
+    </w:rPr>
+  </w:style>
+  <w:style w:type="paragraph" w:styleId="Heading5">
+    <w:name w:val="heading 5"/>
+    <w:basedOn w:val="Normal"/>
+    <w:next w:val="Normal"/>
+    <w:qFormat/>
+    <w:rsid w:val="00567902"/>
+    <w:pPr>
+      <w:keepNext/>
+      <w:keepLines/>
+      <w:spacing w:before="220" w:after="40"/>
+      <w:outlineLvl w:val="4"/>
+    </w:pPr>
+    <w:rPr>
+      <w:b/>
+    </w:rPr>
+  </w:style>
+  <w:style w:type="paragraph" w:styleId="Heading6">
+    <w:name w:val="heading 6"/>
+    <w:basedOn w:val="Normal"/>
+    <w:next w:val="Normal"/>
+    <w:rsid w:val="00567902"/>
+    <w:pPr>
+      <w:keepNext/>
+      <w:keepLines/>
+      <w:spacing w:before="200" w:after="40"/>
+      <w:outlineLvl w:val="5"/>
+    </w:pPr>
+    <w:rPr>
+      <w:b/>
+    </w:rPr>
+  </w:style>
+  <w:style w:type="character" w:default="1" w:styleId="DefaultParagraphFont">
+    <w:name w:val="Default Paragraph Font"/>
+    <w:uiPriority w:val="1"/>
+    <w:semiHidden/>
+    <w:unhideWhenUsed/>
+  </w:style>
+  <w:style w:type="table" w:default="1" w:styleId="TableNormal">
+    <w:name w:val="Normal Table"/>
+    <w:uiPriority w:val="99"/>
+    <w:semiHidden/>
+    <w:unhideWhenUsed/>
+    <w:tblPr>
+      <w:tblInd w:w="0" w:type="dxa"/>
+      <w:tblCellMar>
+        <w:top w:w="0" w:type="dxa"/>
+        <w:left w:w="108" w:type="dxa"/>
+        <w:bottom w:w="0" w:type="dxa"/>
+        <w:right w:w="108" w:type="dxa"/>
+      </w:tblCellMar>
+    </w:tblPr>
+  </w:style>
+  <w:style w:type="numbering" w:default="1" w:styleId="NoList">
+    <w:name w:val="No List"/>
+    <w:uiPriority w:val="99"/>
+    <w:semiHidden/>
+    <w:unhideWhenUsed/>
+  </w:style>
+  <w:style w:type="paragraph" w:styleId="Title">
+    <w:name w:val="Title"/>
+    <w:basedOn w:val="Normal"/>
+    <w:next w:val="Normal"/>
+    <w:qFormat/>
+    <w:rsid w:val="00567902"/>
+    <w:pPr>
+      <w:keepNext/>
+      <w:keepLines/>
+      <w:spacing w:before="480" w:after="120"/>
+      <w:jc w:val="center"/>
+    </w:pPr>
+    <w:rPr>
+      <w:rFonts w:ascii="Open Sans" w:hAnsi="Open Sans" w:cs="Open Sans"/>
+      <w:b/>
+      <w:sz w:val="44"/>
+      <w:szCs w:val="44"/>
+    </w:rPr>
+  </w:style>
+  <w:style w:type="paragraph" w:styleId="Subtitle">
+    <w:name w:val="Subtitle"/>
+    <w:basedOn w:val="Normal"/>
+    <w:next w:val="Normal"/>
+    <w:qFormat/>
+    <w:rsid w:val="00567902"/>
+    <w:pPr>
+      <w:keepNext/>
+      <w:keepLines/>
+      <w:spacing w:before="360" w:after="80"/>
+    </w:pPr>
+    <w:rPr>
+      <w:rFonts w:ascii="Georgia" w:eastAsia="Georgia" w:hAnsi="Georgia" w:cs="Georgia"/>
+      <w:i/>
+      <w:color w:val="666666"/>
+      <w:sz w:val="48"/>
+      <w:szCs w:val="48"/>
+    </w:rPr>
+  </w:style>
+  <w:style w:type="paragraph" w:styleId="BalloonText">
+    <w:name w:val="Balloon Text"/>
+    <w:basedOn w:val="Normal"/>
+    <w:link w:val="BalloonTextChar"/>
+    <w:uiPriority w:val="99"/>
+    <w:semiHidden/>
+    <w:unhideWhenUsed/>
+    <w:rsid w:val="00567902"/>
+    <w:pPr>
+      <w:spacing w:after="0" w:line="240" w:lineRule="auto"/>
+    </w:pPr>
+    <w:rPr>
+      <w:rFonts w:ascii="Tahoma" w:hAnsi="Tahoma" w:cs="Tahoma"/>
+      <w:sz w:val="16"/>
+      <w:szCs w:val="16"/>
+    </w:rPr>
+  </w:style>
+  <w:style w:type="character" w:customStyle="1" w:styleId="BalloonTextChar">
+    <w:name w:val="Balloon Text Char"/>
+    <w:basedOn w:val="DefaultParagraphFont"/>
+    <w:link w:val="BalloonText"/>
+    <w:uiPriority w:val="99"/>
+    <w:semiHidden/>
+    <w:rsid w:val="00567902"/>
+    <w:rPr>
+      <w:rFonts w:ascii="Tahoma" w:hAnsi="Tahoma" w:cs="Tahoma"/>
+      <w:color w:val="000000"/>
+      <w:sz w:val="16"/>
+      <w:szCs w:val="16"/>
+    </w:rPr>
+  </w:style>
+  <w:style w:type="paragraph" w:styleId="ListParagraph">
+    <w:name w:val="List Paragraph"/>
+    <w:basedOn w:val="Normal"/>
+    <w:uiPriority w:val="34"/>
+    <w:qFormat/>
+    <w:rsid w:val="00567902"/>
+    <w:pPr>
+      <w:ind w:left="720"/>
+      <w:contextualSpacing/>
+    </w:pPr>
+  </w:style>
+  <w:style w:type="character" w:styleId="Hyperlink">
+    <w:name w:val="Hyperlink"/>
+    <w:basedOn w:val="DefaultParagraphFont"/>
+    <w:uiPriority w:val="99"/>
+    <w:unhideWhenUsed/>
+    <w:rsid w:val="00567902"/>
+    <w:rPr>
+      <w:color w:val="0000FF" w:themeColor="hyperlink"/>
+      <w:u w:val="single"/>
+    </w:rPr>
+  </w:style>
+  <w:style w:type="character" w:styleId="FollowedHyperlink">
+    <w:name w:val="FollowedHyperlink"/>
+    <w:basedOn w:val="DefaultParagraphFont"/>
+    <w:uiPriority w:val="99"/>
+    <w:semiHidden/>
+    <w:unhideWhenUsed/>
+    <w:rsid w:val="00567902"/>
+    <w:rPr>
+      <w:color w:val="800080" w:themeColor="followedHyperlink"/>
+      <w:u w:val="single"/>
+    </w:rPr>
+  </w:style>
+  <w:style w:type="paragraph" w:styleId="Footer">
+    <w:name w:val="footer"/>
+    <w:basedOn w:val="Normal"/>
+    <w:link w:val="FooterChar"/>
+    <w:uiPriority w:val="99"/>
+    <w:unhideWhenUsed/>
+    <w:rsid w:val="00567902"/>
+    <w:pPr>
+      <w:tabs>
+        <w:tab w:val="center" w:pos="4680"/>
+        <w:tab w:val="right" w:pos="9360"/>
+      </w:tabs>
+      <w:spacing w:after="0" w:line="240" w:lineRule="auto"/>
+    </w:pPr>
+  </w:style>
+  <w:style w:type="character" w:customStyle="1" w:styleId="FooterChar">
+    <w:name w:val="Footer Char"/>
+    <w:basedOn w:val="DefaultParagraphFont"/>
+    <w:link w:val="Footer"/>
+    <w:uiPriority w:val="99"/>
+    <w:rsid w:val="00567902"/>
+    <w:rPr>
+      <w:rFonts w:ascii="Times New Roman" w:hAnsi="Times New Roman" w:cs="Times New Roman"/>
+      <w:color w:val="000000"/>
+      <w:sz w:val="24"/>
+      <w:szCs w:val="24"/>
+    </w:rPr>
+  </w:style>
+  <w:style w:type="paragraph" w:styleId="Header">
+    <w:name w:val="header"/>
+    <w:basedOn w:val="Normal"/>
+    <w:link w:val="HeaderChar"/>
+    <w:uiPriority w:val="99"/>
+    <w:unhideWhenUsed/>
+    <w:rsid w:val="00567902"/>
+    <w:pPr>
+      <w:tabs>
+        <w:tab w:val="center" w:pos="4680"/>
+        <w:tab w:val="right" w:pos="9360"/>
+      </w:tabs>
+      <w:spacing w:after="0" w:line="240" w:lineRule="auto"/>
+    </w:pPr>
+  </w:style>
+  <w:style w:type="character" w:customStyle="1" w:styleId="HeaderChar">
+    <w:name w:val="Header Char"/>
+    <w:basedOn w:val="DefaultParagraphFont"/>
+    <w:link w:val="Header"/>
+    <w:uiPriority w:val="99"/>
+    <w:rsid w:val="00567902"/>
+    <w:rPr>
+      <w:rFonts w:ascii="Times New Roman" w:hAnsi="Times New Roman" w:cs="Times New Roman"/>
+      <w:color w:val="000000"/>
+      <w:sz w:val="24"/>
+      <w:szCs w:val="24"/>
+    </w:rPr>
+  </w:style>
+</w:styles>
+</file>
+
+<file path=word/stylesWithEffects.xml><?xml version="1.0" encoding="utf-8"?>
+<w:styles xmlns:wpc="http://schemas.microsoft.com/office/word/2010/wordprocessingCanvas" xmlns:mc="http://schemas.openxmlformats.org/markup-compatibility/2006" xmlns:o="urn:schemas-microsoft-com:office:office" xmlns:r="http://schemas.openxmlformats.org/officeDocument/2006/relationships" xmlns:m="http://schemas.openxmlformats.org/officeDocument/2006/math" xmlns:v="urn:schemas-microsoft-com:vml" xmlns:wp14="http://schemas.microsoft.com/office/word/2010/wordprocessingDrawing" xmlns:wp="http://schemas.openxmlformats.org/drawingml/2006/wordprocessingDrawing" xmlns:w10="urn:schemas-microsoft-com:office:word" xmlns:w="http://schemas.openxmlformats.org/wordprocessingml/2006/main" xmlns:w14="http://schemas.microsoft.com/office/word/2010/wordml" xmlns:wpg="http://schemas.microsoft.com/office/word/2010/wordprocessingGroup" xmlns:wpi="http://schemas.microsoft.com/office/word/2010/wordprocessingInk" xmlns:wne="http://schemas.microsoft.com/office/word/2006/wordml" xmlns:wps="http://schemas.microsoft.com/office/word/2010/wordprocessingShape" mc:Ignorable="w14 wp14">
+  <w:docDefaults>
+    <w:rPrDefault>
+      <w:rPr>
+        <w:rFonts w:ascii="Calibri" w:eastAsia="Calibri" w:hAnsi="Calibri" w:cs="Calibri"/>
+        <w:sz w:val="22"/>
+        <w:szCs w:val="22"/>
+        <w:lang w:val="en-US" w:eastAsia="en-US" w:bidi="ar-SA"/>
+      </w:rPr>
+    </w:rPrDefault>
+    <w:pPrDefault>
+      <w:pPr>
+        <w:spacing w:after="200" w:line="276" w:lineRule="auto"/>
+      </w:pPr>
+    </w:pPrDefault>
+  </w:docDefaults>
+  <w:latentStyles w:defLockedState="0" w:defUIPriority="99" w:defSemiHidden="1" w:defUnhideWhenUsed="1" w:defQFormat="0" w:count="267">
+    <w:lsdException w:name="Normal" w:semiHidden="0" w:uiPriority="0" w:unhideWhenUsed="0" w:qFormat="1"/>
+    <w:lsdException w:name="heading 1" w:semiHidden="0" w:uiPriority="0" w:unhideWhenUsed="0" w:qFormat="1"/>
+    <w:lsdException w:name="heading 2" w:uiPriority="0" w:qFormat="1"/>
+    <w:lsdException w:name="heading 3" w:uiPriority="0" w:qFormat="1"/>
+    <w:lsdException w:name="heading 4" w:uiPriority="0" w:qFormat="1"/>
+    <w:lsdException w:name="heading 5" w:uiPriority="0" w:qFormat="1"/>
+    <w:lsdException w:name="heading 6" w:uiPriority="0" w:qFormat="1"/>
+    <w:lsdException w:name="heading 7" w:uiPriority="9" w:qFormat="1"/>
+    <w:lsdException w:name="heading 8" w:uiPriority="9" w:qFormat="1"/>
+    <w:lsdException w:name="heading 9" w:uiPriority="9" w:qFormat="1"/>
+    <w:lsdException w:name="toc 1" w:uiPriority="39"/>
+    <w:lsdException w:name="toc 2" w:uiPriority="39"/>
+    <w:lsdException w:name="toc 3" w:uiPriority="39"/>
+    <w:lsdException w:name="toc 4" w:uiPriority="39"/>
+    <w:lsdException w:name="toc 5" w:uiPriority="39"/>
+    <w:lsdException w:name="toc 6" w:uiPriority="39"/>
+    <w:lsdException w:name="toc 7" w:uiPriority="39"/>
+    <w:lsdException w:name="toc 8" w:uiPriority="39"/>
+    <w:lsdException w:name="toc 9" w:uiPriority="39"/>
+    <w:lsdException w:name="caption" w:uiPriority="35" w:qFormat="1"/>
+    <w:lsdException w:name="Title" w:semiHidden="0" w:uiPriority="0" w:unhideWhenUsed="0" w:qFormat="1"/>
+    <w:lsdException w:name="Default Paragraph Font" w:uiPriority="1"/>
+    <w:lsdException w:name="Subtitle" w:semiHidden="0" w:uiPriority="0" w:unhideWhenUsed="0" w:qFormat="1"/>
+    <w:lsdException w:name="Strong" w:semiHidden="0" w:uiPriority="22" w:unhideWhenUsed="0" w:qFormat="1"/>
+    <w:lsdException w:name="Emphasis" w:semiHidden="0" w:uiPriority="20" w:unhideWhenUsed="0" w:qFormat="1"/>
+    <w:lsdException w:name="Table Grid" w:semiHidden="0" w:uiPriority="59" w:unhideWhenUsed="0"/>
+    <w:lsdException w:name="Placeholder Text" w:unhideWhenUsed="0"/>
+    <w:lsdException w:name="No Spacing" w:semiHidden="0" w:uiPriority="1" w:unhideWhenUsed="0" w:qFormat="1"/>
+    <w:lsdException w:name="Light Shading" w:semiHidden="0" w:uiPriority="60" w:unhideWhenUsed="0"/>
+    <w:lsdException w:name="Light List" w:semiHidden="0" w:uiPriority="61" w:unhideWhenUsed="0"/>
+    <w:lsdException w:name="Light Grid" w:semiHidden="0" w:uiPriority="62" w:unhideWhenUsed="0"/>
+    <w:lsdException w:name="Medium Shading 1" w:semiHidden="0" w:uiPriority="63" w:unhideWhenUsed="0"/>
+    <w:lsdException w:name="Medium Shading 2" w:semiHidden="0" w:uiPriority="64" w:unhideWhenUsed="0"/>
+    <w:lsdException w:name="Medium List 1" w:semiHidden="0" w:uiPriority="65" w:unhideWhenUsed="0"/>
+    <w:lsdException w:name="Medium List 2" w:semiHidden="0" w:uiPriority="66" w:unhideWhenUsed="0"/>
+    <w:lsdException w:name="Medium Grid 1" w:semiHidden="0" w:uiPriority="67" w:unhideWhenUsed="0"/>
+    <w:lsdException w:name="Medium Grid 2" w:semiHidden="0" w:uiPriority="68" w:unhideWhenUsed="0"/>
+    <w:lsdException w:name="Medium Grid 3" w:semiHidden="0" w:uiPriority="69" w:unhideWhenUsed="0"/>
+    <w:lsdException w:name="Dark List" w:semiHidden="0" w:uiPriority="70" w:unhideWhenUsed="0"/>
+    <w:lsdException w:name="Colorful Shading" w:semiHidden="0" w:uiPriority="71" w:unhideWhenUsed="0"/>
+    <w:lsdException w:name="Colorful List" w:semiHidden="0" w:uiPriority="72" w:unhideWhenUsed="0"/>
+    <w:lsdException w:name="Colorful Grid" w:semiHidden="0" w:uiPriority="73" w:unhideWhenUsed="0"/>
+    <w:lsdException w:name="Light Shading Accent 1" w:semiHidden="0" w:uiPriority="60" w:unhideWhenUsed="0"/>
+    <w:lsdException w:name="Light List Accent 1" w:semiHidden="0" w:uiPriority="61" w:unhideWhenUsed="0"/>
+    <w:lsdException w:name="Light Grid Accent 1" w:semiHidden="0" w:uiPriority="62" w:unhideWhenUsed="0"/>
+    <w:lsdException w:name="Medium Shading 1 Accent 1" w:semiHidden="0" w:uiPriority="63" w:unhideWhenUsed="0"/>
+    <w:lsdException w:name="Medium Shading 2 Accent 1" w:semiHidden="0" w:uiPriority="64" w:unhideWhenUsed="0"/>
+    <w:lsdException w:name="Medium List 1 Accent 1" w:semiHidden="0" w:uiPriority="65" w:unhideWhenUsed="0"/>
+    <w:lsdException w:name="Revision" w:unhideWhenUsed="0"/>
+    <w:lsdException w:name="List Paragraph" w:semiHidden="0" w:uiPriority="34" w:unhideWhenUsed="0" w:qFormat="1"/>
+    <w:lsdException w:name="Quote" w:semiHidden="0" w:uiPriority="29" w:unhideWhenUsed="0" w:qFormat="1"/>
+    <w:lsdException w:name="Intense Quote" w:semiHidden="0" w:uiPriority="30" w:unhideWhenUsed="0" w:qFormat="1"/>
+    <w:lsdException w:name="Medium List 2 Accent 1" w:semiHidden="0" w:uiPriority="66" w:unhideWhenUsed="0"/>
+    <w:lsdException w:name="Medium Grid 1 Accent 1" w:semiHidden="0" w:uiPriority="67" w:unhideWhenUsed="0"/>
+    <w:lsdException w:name="Medium Grid 2 Accent 1" w:semiHidden="0" w:uiPriority="68" w:unhideWhenUsed="0"/>
+    <w:lsdException w:name="Medium Grid 3 Accent 1" w:semiHidden="0" w:uiPriority="69" w:unhideWhenUsed="0"/>
+    <w:lsdException w:name="Dark List Accent 1" w:semiHidden="0" w:uiPriority="70" w:unhideWhenUsed="0"/>
+    <w:lsdException w:name="Colorful Shading Accent 1" w:semiHidden="0" w:uiPriority="71" w:unhideWhenUsed="0"/>
+    <w:lsdException w:name="Colorful List Accent 1" w:semiHidden="0" w:uiPriority="72" w:unhideWhenUsed="0"/>
+    <w:lsdException w:name="Colorful Grid Accent 1" w:semiHidden="0" w:uiPriority="73" w:unhideWhenUsed="0"/>
+    <w:lsdException w:name="Light Shading Accent 2" w:semiHidden="0" w:uiPriority="60" w:unhideWhenUsed="0"/>
+    <w:lsdException w:name="Light List Accent 2" w:semiHidden="0" w:uiPriority="61" w:unhideWhenUsed="0"/>
+    <w:lsdException w:name="Light Grid Accent 2" w:semiHidden="0" w:uiPriority="62" w:unhideWhenUsed="0"/>
+    <w:lsdException w:name="Medium Shading 1 Accent 2" w:semiHidden="0" w:uiPriority="63" w:unhideWhenUsed="0"/>
+    <w:lsdException w:name="Medium Shading 2 Accent 2" w:semiHidden="0" w:uiPriority="64" w:unhideWhenUsed="0"/>
+    <w:lsdException w:name="Medium List 1 Accent 2" w:semiHidden="0" w:uiPriority="65" w:unhideWhenUsed="0"/>
+    <w:lsdException w:name="Medium List 2 Accent 2" w:semiHidden="0" w:uiPriority="66" w:unhideWhenUsed="0"/>
+    <w:lsdException w:name="Medium Grid 1 Accent 2" w:semiHidden="0" w:uiPriority="67" w:unhideWhenUsed="0"/>
+    <w:lsdException w:name="Medium Grid 2 Accent 2" w:semiHidden="0" w:uiPriority="68" w:unhideWhenUsed="0"/>
+    <w:lsdException w:name="Medium Grid 3 Accent 2" w:semiHidden="0" w:uiPriority="69" w:unhideWhenUsed="0"/>
+    <w:lsdException w:name="Dark List Accent 2" w:semiHidden="0" w:uiPriority="70" w:unhideWhenUsed="0"/>
+    <w:lsdException w:name="Colorful Shading Accent 2" w:semiHidden="0" w:uiPriority="71" w:unhideWhenUsed="0"/>
+    <w:lsdException w:name="Colorful List Accent 2" w:semiHidden="0" w:uiPriority="72" w:unhideWhenUsed="0"/>
+    <w:lsdException w:name="Colorful Grid Accent 2" w:semiHidden="0" w:uiPriority="73" w:unhideWhenUsed="0"/>
+    <w:lsdException w:name="Light Shading Accent 3" w:semiHidden="0" w:uiPriority="60" w:unhideWhenUsed="0"/>
+    <w:lsdException w:name="Light List Accent 3" w:semiHidden="0" w:uiPriority="61" w:unhideWhenUsed="0"/>
+    <w:lsdException w:name="Light Grid Accent 3" w:semiHidden="0" w:uiPriority="62" w:unhideWhenUsed="0"/>
+    <w:lsdException w:name="Medium Shading 1 Accent 3" w:semiHidden="0" w:uiPriority="63" w:unhideWhenUsed="0"/>
+    <w:lsdException w:name="Medium Shading 2 Accent 3" w:semiHidden="0" w:uiPriority="64" w:unhideWhenUsed="0"/>
+    <w:lsdException w:name="Medium List 1 Accent 3" w:semiHidden="0" w:uiPriority="65" w:unhideWhenUsed="0"/>
+    <w:lsdException w:name="Medium List 2 Accent 3" w:semiHidden="0" w:uiPriority="66" w:unhideWhenUsed="0"/>
+    <w:lsdException w:name="Medium Grid 1 Accent 3" w:semiHidden="0" w:uiPriority="67" w:unhideWhenUsed="0"/>
+    <w:lsdException w:name="Medium Grid 2 Accent 3" w:semiHidden="0" w:uiPriority="68" w:unhideWhenUsed="0"/>
+    <w:lsdException w:name="Medium Grid 3 Accent 3" w:semiHidden="0" w:uiPriority="69" w:unhideWhenUsed="0"/>
+    <w:lsdException w:name="Dark List Accent 3" w:semiHidden="0" w:uiPriority="70" w:unhideWhenUsed="0"/>
+    <w:lsdException w:name="Colorful Shading Accent 3" w:semiHidden="0" w:uiPriority="71" w:unhideWhenUsed="0"/>
+    <w:lsdException w:name="Colorful List Accent 3" w:semiHidden="0" w:uiPriority="72" w:unhideWhenUsed="0"/>
+    <w:lsdException w:name="Colorful Grid Accent 3" w:semiHidden="0" w:uiPriority="73" w:unhideWhenUsed="0"/>
+    <w:lsdException w:name="Light Shading Accent 4" w:semiHidden="0" w:uiPriority="60" w:unhideWhenUsed="0"/>
+    <w:lsdException w:name="Light List Accent 4" w:semiHidden="0" w:uiPriority="61" w:unhideWhenUsed="0"/>
+    <w:lsdException w:name="Light Grid Accent 4" w:semiHidden="0" w:uiPriority="62" w:unhideWhenUsed="0"/>
+    <w:lsdException w:name="Medium Shading 1 Accent 4" w:semiHidden="0" w:uiPriority="63" w:unhideWhenUsed="0"/>
+    <w:lsdException w:name="Medium Shading 2 Accent 4" w:semiHidden="0" w:uiPriority="64" w:unhideWhenUsed="0"/>
+    <w:lsdException w:name="Medium List 1 Accent 4" w:semiHidden="0" w:uiPriority="65" w:unhideWhenUsed="0"/>
+    <w:lsdException w:name="Medium List 2 Accent 4" w:semiHidden="0" w:uiPriority="66" w:unhideWhenUsed="0"/>
+    <w:lsdException w:name="Medium Grid 1 Accent 4" w:semiHidden="0" w:uiPriority="67" w:unhideWhenUsed="0"/>
+    <w:lsdException w:name="Medium Grid 2 Accent 4" w:semiHidden="0" w:uiPriority="68" w:unhideWhenUsed="0"/>
+    <w:lsdException w:name="Medium Grid 3 Accent 4" w:semiHidden="0" w:uiPriority="69" w:unhideWhenUsed="0"/>
+    <w:lsdException w:name="Dark List Accent 4" w:semiHidden="0" w:uiPriority="70" w:unhideWhenUsed="0"/>
+    <w:lsdException w:name="Colorful Shading Accent 4" w:semiHidden="0" w:uiPriority="71" w:unhideWhenUsed="0"/>
+    <w:lsdException w:name="Colorful List Accent 4" w:semiHidden="0" w:uiPriority="72" w:unhideWhenUsed="0"/>
+    <w:lsdException w:name="Colorful Grid Accent 4" w:semiHidden="0" w:uiPriority="73" w:unhideWhenUsed="0"/>
+    <w:lsdException w:name="Light Shading Accent 5" w:semiHidden="0" w:uiPriority="60" w:unhideWhenUsed="0"/>
+    <w:lsdException w:name="Light List Accent 5" w:semiHidden="0" w:uiPriority="61" w:unhideWhenUsed="0"/>
+    <w:lsdException w:name="Light Grid Accent 5" w:semiHidden="0" w:uiPriority="62" w:unhideWhenUsed="0"/>
+    <w:lsdException w:name="Medium Shading 1 Accent 5" w:semiHidden="0" w:uiPriority="63" w:unhideWhenUsed="0"/>
+    <w:lsdException w:name="Medium Shading 2 Accent 5" w:semiHidden="0" w:uiPriority="64" w:unhideWhenUsed="0"/>
+    <w:lsdException w:name="Medium List 1 Accent 5" w:semiHidden="0" w:uiPriority="65" w:unhideWhenUsed="0"/>
+    <w:lsdException w:name="Medium List 2 Accent 5" w:semiHidden="0" w:uiPriority="66" w:unhideWhenUsed="0"/>
+    <w:lsdException w:name="Medium Grid 1 Accent 5" w:semiHidden="0" w:uiPriority="67" w:unhideWhenUsed="0"/>
+    <w:lsdException w:name="Medium Grid 2 Accent 5" w:semiHidden="0" w:uiPriority="68" w:unhideWhenUsed="0"/>
+    <w:lsdException w:name="Medium Grid 3 Accent 5" w:semiHidden="0" w:uiPriority="69" w:unhideWhenUsed="0"/>
+    <w:lsdException w:name="Dark List Accent 5" w:semiHidden="0" w:uiPriority="70" w:unhideWhenUsed="0"/>
+    <w:lsdException w:name="Colorful Shading Accent 5" w:semiHidden="0" w:uiPriority="71" w:unhideWhenUsed="0"/>
+    <w:lsdException w:name="Colorful List Accent 5" w:semiHidden="0" w:uiPriority="72" w:unhideWhenUsed="0"/>
+    <w:lsdException w:name="Colorful Grid Accent 5" w:semiHidden="0" w:uiPriority="73" w:unhideWhenUsed="0"/>
+    <w:lsdException w:name="Light Shading Accent 6" w:semiHidden="0" w:uiPriority="60" w:unhideWhenUsed="0"/>
+    <w:lsdException w:name="Light List Accent 6" w:semiHidden="0" w:uiPriority="61" w:unhideWhenUsed="0"/>
+    <w:lsdException w:name="Light Grid Accent 6" w:semiHidden="0" w:uiPriority="62" w:unhideWhenUsed="0"/>
+    <w:lsdException w:name="Medium Shading 1 Accent 6" w:semiHidden="0" w:uiPriority="63" w:unhideWhenUsed="0"/>
+    <w:lsdException w:name="Medium Shading 2 Accent 6" w:semiHidden="0" w:uiPriority="64" w:unhideWhenUsed="0"/>
+    <w:lsdException w:name="Medium List 1 Accent 6" w:semiHidden="0" w:uiPriority="65" w:unhideWhenUsed="0"/>
+    <w:lsdException w:name="Medium List 2 Accent 6" w:semiHidden="0" w:uiPriority="66" w:unhideWhenUsed="0"/>
+    <w:lsdException w:name="Medium Grid 1 Accent 6" w:semiHidden="0" w:uiPriority="67" w:unhideWhenUsed="0"/>
+    <w:lsdException w:name="Medium Grid 2 Accent 6" w:semiHidden="0" w:uiPriority="68" w:unhideWhenUsed="0"/>
+    <w:lsdException w:name="Medium Grid 3 Accent 6" w:semiHidden="0" w:uiPriority="69" w:unhideWhenUsed="0"/>
+    <w:lsdException w:name="Dark List Accent 6" w:semiHidden="0" w:uiPriority="70" w:unhideWhenUsed="0"/>
+    <w:lsdException w:name="Colorful Shading Accent 6" w:semiHidden="0" w:uiPriority="71" w:unhideWhenUsed="0"/>
+    <w:lsdException w:name="Colorful List Accent 6" w:semiHidden="0" w:uiPriority="72" w:unhideWhenUsed="0"/>
+    <w:lsdException w:name="Colorful Grid Accent 6" w:semiHidden="0" w:uiPriority="73" w:unhideWhenUsed="0"/>
+    <w:lsdException w:name="Subtle Emphasis" w:semiHidden="0" w:uiPriority="19" w:unhideWhenUsed="0" w:qFormat="1"/>
+    <w:lsdException w:name="Intense Emphasis" w:semiHidden="0" w:uiPriority="21" w:unhideWhenUsed="0" w:qFormat="1"/>
+    <w:lsdException w:name="Subtle Reference" w:semiHidden="0" w:uiPriority="31" w:unhideWhenUsed="0" w:qFormat="1"/>
+    <w:lsdException w:name="Intense Reference" w:semiHidden="0" w:uiPriority="32" w:unhideWhenUsed="0" w:qFormat="1"/>
+    <w:lsdException w:name="Book Title" w:semiHidden="0" w:uiPriority="33" w:unhideWhenUsed="0" w:qFormat="1"/>
+    <w:lsdException w:name="Bibliography" w:uiPriority="37"/>
+    <w:lsdException w:name="TOC Heading" w:uiPriority="39" w:qFormat="1"/>
   </w:latentStyles>
   <w:style w:type="paragraph" w:default="1" w:styleId="Normal">
     <w:name w:val="Normal"/>

</xml_diff>